<commit_message>
collected results and wrote data exploration
</commit_message>
<xml_diff>
--- a/Report.docx
+++ b/Report.docx
@@ -189,7 +189,23 @@
           <w:sz w:val="22"/>
           <w:szCs w:val="22"/>
         </w:rPr>
-        <w:t xml:space="preserve"> within </w:t>
+        <w:t xml:space="preserve"> </w:t>
+      </w:r>
+      <w:r>
+        <w:rPr>
+          <w:color w:val="000000" w:themeColor="text1"/>
+          <w:sz w:val="22"/>
+          <w:szCs w:val="22"/>
+        </w:rPr>
+        <w:t>including player acquisition, players on one’s team that are projected to fail soon can be sold at a high gain. Also…</w:t>
+      </w:r>
+      <w:r>
+        <w:rPr>
+          <w:color w:val="000000" w:themeColor="text1"/>
+          <w:sz w:val="22"/>
+          <w:szCs w:val="22"/>
+        </w:rPr>
+        <w:t xml:space="preserve"> </w:t>
       </w:r>
     </w:p>
     <w:p>
@@ -582,64 +598,367 @@
           <w:sz w:val="22"/>
           <w:szCs w:val="22"/>
         </w:rPr>
+        <w:t xml:space="preserve">) </w:t>
+      </w:r>
+    </w:p>
+    <w:p>
+      <w:pPr>
+        <w:pStyle w:val="NormalWeb"/>
+        <w:spacing w:before="0" w:beforeAutospacing="0" w:after="0" w:afterAutospacing="0"/>
+        <w:rPr>
+          <w:rStyle w:val="apple-tab-span"/>
+          <w:color w:val="000000" w:themeColor="text1"/>
+          <w:sz w:val="22"/>
+          <w:szCs w:val="22"/>
+        </w:rPr>
+      </w:pPr>
+      <w:r>
+        <w:rPr>
+          <w:rStyle w:val="apple-tab-span"/>
+          <w:color w:val="000000" w:themeColor="text1"/>
+          <w:sz w:val="22"/>
+          <w:szCs w:val="22"/>
+        </w:rPr>
+        <w:tab/>
+      </w:r>
+      <w:r>
+        <w:rPr>
+          <w:rStyle w:val="apple-tab-span"/>
+          <w:color w:val="000000" w:themeColor="text1"/>
+          <w:sz w:val="22"/>
+          <w:szCs w:val="22"/>
+        </w:rPr>
+        <w:t>Season Type</w:t>
+      </w:r>
+      <w:r>
+        <w:rPr>
+          <w:rStyle w:val="apple-tab-span"/>
+          <w:color w:val="000000" w:themeColor="text1"/>
+          <w:sz w:val="22"/>
+          <w:szCs w:val="22"/>
+        </w:rPr>
+        <w:tab/>
+      </w:r>
+      <w:r>
+        <w:rPr>
+          <w:rStyle w:val="apple-tab-span"/>
+          <w:color w:val="000000" w:themeColor="text1"/>
+          <w:sz w:val="22"/>
+          <w:szCs w:val="22"/>
+        </w:rPr>
+        <w:tab/>
+      </w:r>
+      <w:r>
+        <w:rPr>
+          <w:rStyle w:val="apple-tab-span"/>
+          <w:color w:val="000000" w:themeColor="text1"/>
+          <w:sz w:val="22"/>
+          <w:szCs w:val="22"/>
+        </w:rPr>
+        <w:tab/>
+      </w:r>
+      <w:r>
+        <w:rPr>
+          <w:rStyle w:val="apple-tab-span"/>
+          <w:color w:val="000000" w:themeColor="text1"/>
+          <w:sz w:val="22"/>
+          <w:szCs w:val="22"/>
+        </w:rPr>
+        <w:tab/>
+        <w:t>(</w:t>
+      </w:r>
+      <w:r>
+        <w:rPr>
+          <w:rStyle w:val="apple-tab-span"/>
+          <w:color w:val="000000" w:themeColor="text1"/>
+          <w:sz w:val="22"/>
+          <w:szCs w:val="22"/>
+        </w:rPr>
+        <w:t>Season Type</w:t>
+      </w:r>
+      <w:r>
+        <w:rPr>
+          <w:rStyle w:val="apple-tab-span"/>
+          <w:color w:val="000000" w:themeColor="text1"/>
+          <w:sz w:val="22"/>
+          <w:szCs w:val="22"/>
+        </w:rPr>
+        <w:t xml:space="preserve">) </w:t>
+      </w:r>
+    </w:p>
+    <w:p>
+      <w:pPr>
+        <w:pStyle w:val="NormalWeb"/>
+        <w:spacing w:before="0" w:beforeAutospacing="0" w:after="0" w:afterAutospacing="0"/>
+        <w:rPr>
+          <w:rStyle w:val="apple-tab-span"/>
+          <w:color w:val="000000" w:themeColor="text1"/>
+          <w:sz w:val="22"/>
+          <w:szCs w:val="22"/>
+        </w:rPr>
+      </w:pPr>
+      <w:r>
+        <w:rPr>
+          <w:rStyle w:val="apple-tab-span"/>
+          <w:color w:val="000000" w:themeColor="text1"/>
+          <w:sz w:val="22"/>
+          <w:szCs w:val="22"/>
+        </w:rPr>
+        <w:tab/>
+      </w:r>
+      <w:r>
+        <w:rPr>
+          <w:rStyle w:val="apple-tab-span"/>
+          <w:color w:val="000000" w:themeColor="text1"/>
+          <w:sz w:val="22"/>
+          <w:szCs w:val="22"/>
+        </w:rPr>
+        <w:t>Team</w:t>
+      </w:r>
+      <w:r>
+        <w:rPr>
+          <w:rStyle w:val="apple-tab-span"/>
+          <w:color w:val="000000" w:themeColor="text1"/>
+          <w:sz w:val="22"/>
+          <w:szCs w:val="22"/>
+        </w:rPr>
+        <w:tab/>
+      </w:r>
+      <w:r>
+        <w:rPr>
+          <w:rStyle w:val="apple-tab-span"/>
+          <w:color w:val="000000" w:themeColor="text1"/>
+          <w:sz w:val="22"/>
+          <w:szCs w:val="22"/>
+        </w:rPr>
+        <w:t xml:space="preserve"> </w:t>
+      </w:r>
+      <w:r>
+        <w:rPr>
+          <w:rStyle w:val="apple-tab-span"/>
+          <w:color w:val="000000" w:themeColor="text1"/>
+          <w:sz w:val="22"/>
+          <w:szCs w:val="22"/>
+        </w:rPr>
+        <w:tab/>
+      </w:r>
+      <w:r>
+        <w:rPr>
+          <w:rStyle w:val="apple-tab-span"/>
+          <w:color w:val="000000" w:themeColor="text1"/>
+          <w:sz w:val="22"/>
+          <w:szCs w:val="22"/>
+        </w:rPr>
+        <w:tab/>
+      </w:r>
+      <w:r>
+        <w:rPr>
+          <w:rStyle w:val="apple-tab-span"/>
+          <w:color w:val="000000" w:themeColor="text1"/>
+          <w:sz w:val="22"/>
+          <w:szCs w:val="22"/>
+        </w:rPr>
+        <w:tab/>
+      </w:r>
+      <w:r>
+        <w:rPr>
+          <w:rStyle w:val="apple-tab-span"/>
+          <w:color w:val="000000" w:themeColor="text1"/>
+          <w:sz w:val="22"/>
+          <w:szCs w:val="22"/>
+        </w:rPr>
+        <w:tab/>
+        <w:t>(</w:t>
+      </w:r>
+      <w:r>
+        <w:rPr>
+          <w:rStyle w:val="apple-tab-span"/>
+          <w:color w:val="000000" w:themeColor="text1"/>
+          <w:sz w:val="22"/>
+          <w:szCs w:val="22"/>
+        </w:rPr>
+        <w:t>Team</w:t>
+      </w:r>
+      <w:r>
+        <w:rPr>
+          <w:rStyle w:val="apple-tab-span"/>
+          <w:color w:val="000000" w:themeColor="text1"/>
+          <w:sz w:val="22"/>
+          <w:szCs w:val="22"/>
+        </w:rPr>
         <w:t>)</w:t>
       </w:r>
-      <w:r>
-        <w:rPr>
-          <w:rStyle w:val="apple-tab-span"/>
-          <w:color w:val="000000" w:themeColor="text1"/>
-          <w:sz w:val="22"/>
-          <w:szCs w:val="22"/>
-        </w:rPr>
-        <w:t xml:space="preserve"> </w:t>
-      </w:r>
-    </w:p>
-    <w:p>
-      <w:pPr>
-        <w:pStyle w:val="NormalWeb"/>
-        <w:spacing w:before="0" w:beforeAutospacing="0" w:after="0" w:afterAutospacing="0"/>
-        <w:rPr>
-          <w:rStyle w:val="apple-tab-span"/>
-          <w:color w:val="000000" w:themeColor="text1"/>
-          <w:sz w:val="22"/>
-          <w:szCs w:val="22"/>
-        </w:rPr>
-      </w:pPr>
-      <w:r>
-        <w:rPr>
-          <w:rStyle w:val="apple-tab-span"/>
-          <w:color w:val="000000" w:themeColor="text1"/>
-          <w:sz w:val="22"/>
-          <w:szCs w:val="22"/>
-        </w:rPr>
-        <w:tab/>
-      </w:r>
-      <w:r>
-        <w:rPr>
-          <w:rStyle w:val="apple-tab-span"/>
-          <w:color w:val="000000" w:themeColor="text1"/>
-          <w:sz w:val="22"/>
-          <w:szCs w:val="22"/>
-        </w:rPr>
-        <w:t>Season Type</w:t>
-      </w:r>
-      <w:r>
-        <w:rPr>
-          <w:rStyle w:val="apple-tab-span"/>
-          <w:color w:val="000000" w:themeColor="text1"/>
-          <w:sz w:val="22"/>
-          <w:szCs w:val="22"/>
-        </w:rPr>
-        <w:tab/>
-      </w:r>
-      <w:r>
-        <w:rPr>
-          <w:rStyle w:val="apple-tab-span"/>
-          <w:color w:val="000000" w:themeColor="text1"/>
-          <w:sz w:val="22"/>
-          <w:szCs w:val="22"/>
-        </w:rPr>
-        <w:tab/>
+    </w:p>
+    <w:p>
+      <w:pPr>
+        <w:pStyle w:val="NormalWeb"/>
+        <w:spacing w:before="0" w:beforeAutospacing="0" w:after="0" w:afterAutospacing="0"/>
+        <w:rPr>
+          <w:rStyle w:val="apple-tab-span"/>
+          <w:color w:val="000000" w:themeColor="text1"/>
+          <w:sz w:val="22"/>
+          <w:szCs w:val="22"/>
+        </w:rPr>
+      </w:pPr>
+      <w:r>
+        <w:rPr>
+          <w:rStyle w:val="apple-tab-span"/>
+          <w:color w:val="000000" w:themeColor="text1"/>
+          <w:sz w:val="22"/>
+          <w:szCs w:val="22"/>
+        </w:rPr>
+        <w:tab/>
+        <w:t xml:space="preserve">Games Played </w:t>
+      </w:r>
+      <w:r>
+        <w:rPr>
+          <w:rStyle w:val="apple-tab-span"/>
+          <w:color w:val="000000" w:themeColor="text1"/>
+          <w:sz w:val="22"/>
+          <w:szCs w:val="22"/>
+        </w:rPr>
+        <w:tab/>
+      </w:r>
+      <w:r>
+        <w:rPr>
+          <w:rStyle w:val="apple-tab-span"/>
+          <w:color w:val="000000" w:themeColor="text1"/>
+          <w:sz w:val="22"/>
+          <w:szCs w:val="22"/>
+        </w:rPr>
+        <w:tab/>
+      </w:r>
+      <w:r>
+        <w:rPr>
+          <w:rStyle w:val="apple-tab-span"/>
+          <w:color w:val="000000" w:themeColor="text1"/>
+          <w:sz w:val="22"/>
+          <w:szCs w:val="22"/>
+        </w:rPr>
+        <w:tab/>
+      </w:r>
+      <w:r>
+        <w:rPr>
+          <w:rStyle w:val="apple-tab-span"/>
+          <w:color w:val="000000" w:themeColor="text1"/>
+          <w:sz w:val="22"/>
+          <w:szCs w:val="22"/>
+        </w:rPr>
+        <w:tab/>
+        <w:t>(Games)</w:t>
+      </w:r>
+    </w:p>
+    <w:p>
+      <w:pPr>
+        <w:pStyle w:val="NormalWeb"/>
+        <w:spacing w:before="0" w:beforeAutospacing="0" w:after="0" w:afterAutospacing="0"/>
+        <w:rPr>
+          <w:rStyle w:val="apple-tab-span"/>
+          <w:color w:val="000000" w:themeColor="text1"/>
+          <w:sz w:val="22"/>
+          <w:szCs w:val="22"/>
+        </w:rPr>
+      </w:pPr>
+      <w:r>
+        <w:rPr>
+          <w:rStyle w:val="apple-tab-span"/>
+          <w:color w:val="000000" w:themeColor="text1"/>
+          <w:sz w:val="22"/>
+          <w:szCs w:val="22"/>
+        </w:rPr>
+        <w:tab/>
+        <w:t xml:space="preserve">Minutes played per game </w:t>
+      </w:r>
+      <w:r>
+        <w:rPr>
+          <w:rStyle w:val="apple-tab-span"/>
+          <w:color w:val="000000" w:themeColor="text1"/>
+          <w:sz w:val="22"/>
+          <w:szCs w:val="22"/>
+        </w:rPr>
+        <w:tab/>
+      </w:r>
+      <w:r>
+        <w:rPr>
+          <w:rStyle w:val="apple-tab-span"/>
+          <w:color w:val="000000" w:themeColor="text1"/>
+          <w:sz w:val="22"/>
+          <w:szCs w:val="22"/>
+        </w:rPr>
+        <w:tab/>
+        <w:t>(Min)</w:t>
+      </w:r>
+    </w:p>
+    <w:p>
+      <w:pPr>
+        <w:pStyle w:val="NormalWeb"/>
+        <w:spacing w:before="0" w:beforeAutospacing="0" w:after="0" w:afterAutospacing="0"/>
+        <w:rPr>
+          <w:rStyle w:val="apple-tab-span"/>
+          <w:color w:val="000000" w:themeColor="text1"/>
+          <w:sz w:val="22"/>
+          <w:szCs w:val="22"/>
+        </w:rPr>
+      </w:pPr>
+      <w:r>
+        <w:rPr>
+          <w:rStyle w:val="apple-tab-span"/>
+          <w:color w:val="000000" w:themeColor="text1"/>
+          <w:sz w:val="22"/>
+          <w:szCs w:val="22"/>
+        </w:rPr>
+        <w:tab/>
+        <w:t xml:space="preserve">Points scored per game </w:t>
+      </w:r>
+      <w:r>
+        <w:rPr>
+          <w:rStyle w:val="apple-tab-span"/>
+          <w:color w:val="000000" w:themeColor="text1"/>
+          <w:sz w:val="22"/>
+          <w:szCs w:val="22"/>
+        </w:rPr>
+        <w:tab/>
+      </w:r>
+      <w:r>
+        <w:rPr>
+          <w:rStyle w:val="apple-tab-span"/>
+          <w:color w:val="000000" w:themeColor="text1"/>
+          <w:sz w:val="22"/>
+          <w:szCs w:val="22"/>
+        </w:rPr>
+        <w:tab/>
+      </w:r>
+      <w:r>
+        <w:rPr>
+          <w:rStyle w:val="apple-tab-span"/>
+          <w:color w:val="000000" w:themeColor="text1"/>
+          <w:sz w:val="22"/>
+          <w:szCs w:val="22"/>
+        </w:rPr>
+        <w:tab/>
+        <w:t>(Pts)</w:t>
+      </w:r>
+    </w:p>
+    <w:p>
+      <w:pPr>
+        <w:pStyle w:val="NormalWeb"/>
+        <w:spacing w:before="0" w:beforeAutospacing="0" w:after="0" w:afterAutospacing="0"/>
+        <w:rPr>
+          <w:rStyle w:val="apple-tab-span"/>
+          <w:color w:val="000000" w:themeColor="text1"/>
+          <w:sz w:val="22"/>
+          <w:szCs w:val="22"/>
+        </w:rPr>
+      </w:pPr>
+      <w:r>
+        <w:rPr>
+          <w:rStyle w:val="apple-tab-span"/>
+          <w:color w:val="000000" w:themeColor="text1"/>
+          <w:sz w:val="22"/>
+          <w:szCs w:val="22"/>
+        </w:rPr>
+        <w:tab/>
+        <w:t xml:space="preserve"> Offensive Rebounds per game </w:t>
       </w:r>
       <w:r>
         <w:rPr>
@@ -660,15 +979,17 @@
         <w:tab/>
         <w:t>(</w:t>
       </w:r>
-      <w:r>
-        <w:rPr>
-          <w:rStyle w:val="apple-tab-span"/>
-          <w:color w:val="000000" w:themeColor="text1"/>
-          <w:sz w:val="22"/>
-          <w:szCs w:val="22"/>
-        </w:rPr>
-        <w:t>Season Type</w:t>
-      </w:r>
+      <w:proofErr w:type="spellStart"/>
+      <w:r>
+        <w:rPr>
+          <w:rStyle w:val="apple-tab-span"/>
+          <w:color w:val="000000" w:themeColor="text1"/>
+          <w:sz w:val="22"/>
+          <w:szCs w:val="22"/>
+        </w:rPr>
+        <w:t>OReb</w:t>
+      </w:r>
+      <w:proofErr w:type="spellEnd"/>
       <w:r>
         <w:rPr>
           <w:rStyle w:val="apple-tab-span"/>
@@ -678,80 +999,27 @@
         </w:rPr>
         <w:t>)</w:t>
       </w:r>
-      <w:r>
-        <w:rPr>
-          <w:rStyle w:val="apple-tab-span"/>
-          <w:color w:val="000000" w:themeColor="text1"/>
-          <w:sz w:val="22"/>
-          <w:szCs w:val="22"/>
-        </w:rPr>
-        <w:t xml:space="preserve"> </w:t>
-      </w:r>
-    </w:p>
-    <w:p>
-      <w:pPr>
-        <w:pStyle w:val="NormalWeb"/>
-        <w:spacing w:before="0" w:beforeAutospacing="0" w:after="0" w:afterAutospacing="0"/>
-        <w:rPr>
-          <w:rStyle w:val="apple-tab-span"/>
-          <w:color w:val="000000" w:themeColor="text1"/>
-          <w:sz w:val="22"/>
-          <w:szCs w:val="22"/>
-        </w:rPr>
-      </w:pPr>
-      <w:r>
-        <w:rPr>
-          <w:rStyle w:val="apple-tab-span"/>
-          <w:color w:val="000000" w:themeColor="text1"/>
-          <w:sz w:val="22"/>
-          <w:szCs w:val="22"/>
-        </w:rPr>
-        <w:tab/>
-      </w:r>
-      <w:r>
-        <w:rPr>
-          <w:rStyle w:val="apple-tab-span"/>
-          <w:color w:val="000000" w:themeColor="text1"/>
-          <w:sz w:val="22"/>
-          <w:szCs w:val="22"/>
-        </w:rPr>
-        <w:t>Team</w:t>
-      </w:r>
-      <w:r>
-        <w:rPr>
-          <w:rStyle w:val="apple-tab-span"/>
-          <w:color w:val="000000" w:themeColor="text1"/>
-          <w:sz w:val="22"/>
-          <w:szCs w:val="22"/>
-        </w:rPr>
-        <w:tab/>
-      </w:r>
-      <w:r>
-        <w:rPr>
-          <w:rStyle w:val="apple-tab-span"/>
-          <w:color w:val="000000" w:themeColor="text1"/>
-          <w:sz w:val="22"/>
-          <w:szCs w:val="22"/>
-        </w:rPr>
-        <w:t xml:space="preserve"> </w:t>
-      </w:r>
-      <w:r>
-        <w:rPr>
-          <w:rStyle w:val="apple-tab-span"/>
-          <w:color w:val="000000" w:themeColor="text1"/>
-          <w:sz w:val="22"/>
-          <w:szCs w:val="22"/>
-        </w:rPr>
-        <w:tab/>
-      </w:r>
-      <w:r>
-        <w:rPr>
-          <w:rStyle w:val="apple-tab-span"/>
-          <w:color w:val="000000" w:themeColor="text1"/>
-          <w:sz w:val="22"/>
-          <w:szCs w:val="22"/>
-        </w:rPr>
-        <w:tab/>
+    </w:p>
+    <w:p>
+      <w:pPr>
+        <w:pStyle w:val="NormalWeb"/>
+        <w:spacing w:before="0" w:beforeAutospacing="0" w:after="0" w:afterAutospacing="0"/>
+        <w:rPr>
+          <w:rStyle w:val="apple-tab-span"/>
+          <w:color w:val="000000" w:themeColor="text1"/>
+          <w:sz w:val="22"/>
+          <w:szCs w:val="22"/>
+        </w:rPr>
+      </w:pPr>
+      <w:r>
+        <w:rPr>
+          <w:rStyle w:val="apple-tab-span"/>
+          <w:color w:val="000000" w:themeColor="text1"/>
+          <w:sz w:val="22"/>
+          <w:szCs w:val="22"/>
+        </w:rPr>
+        <w:tab/>
+        <w:t xml:space="preserve">Defensive Rebounds per game </w:t>
       </w:r>
       <w:r>
         <w:rPr>
@@ -772,15 +1040,17 @@
         <w:tab/>
         <w:t>(</w:t>
       </w:r>
-      <w:r>
-        <w:rPr>
-          <w:rStyle w:val="apple-tab-span"/>
-          <w:color w:val="000000" w:themeColor="text1"/>
-          <w:sz w:val="22"/>
-          <w:szCs w:val="22"/>
-        </w:rPr>
-        <w:t>Team</w:t>
-      </w:r>
+      <w:proofErr w:type="spellStart"/>
+      <w:r>
+        <w:rPr>
+          <w:rStyle w:val="apple-tab-span"/>
+          <w:color w:val="000000" w:themeColor="text1"/>
+          <w:sz w:val="22"/>
+          <w:szCs w:val="22"/>
+        </w:rPr>
+        <w:t>Dreb</w:t>
+      </w:r>
+      <w:proofErr w:type="spellEnd"/>
       <w:r>
         <w:rPr>
           <w:rStyle w:val="apple-tab-span"/>
@@ -810,157 +1080,66 @@
           <w:szCs w:val="22"/>
         </w:rPr>
         <w:tab/>
-        <w:t xml:space="preserve">Games Played </w:t>
-      </w:r>
-      <w:r>
-        <w:rPr>
-          <w:rStyle w:val="apple-tab-span"/>
-          <w:color w:val="000000" w:themeColor="text1"/>
-          <w:sz w:val="22"/>
-          <w:szCs w:val="22"/>
-        </w:rPr>
-        <w:tab/>
-      </w:r>
-      <w:r>
-        <w:rPr>
-          <w:rStyle w:val="apple-tab-span"/>
-          <w:color w:val="000000" w:themeColor="text1"/>
-          <w:sz w:val="22"/>
-          <w:szCs w:val="22"/>
-        </w:rPr>
-        <w:tab/>
-      </w:r>
-      <w:r>
-        <w:rPr>
-          <w:rStyle w:val="apple-tab-span"/>
-          <w:color w:val="000000" w:themeColor="text1"/>
-          <w:sz w:val="22"/>
-          <w:szCs w:val="22"/>
-        </w:rPr>
-        <w:tab/>
-      </w:r>
-      <w:r>
-        <w:rPr>
-          <w:rStyle w:val="apple-tab-span"/>
-          <w:color w:val="000000" w:themeColor="text1"/>
-          <w:sz w:val="22"/>
-          <w:szCs w:val="22"/>
-        </w:rPr>
-        <w:tab/>
-        <w:t>(Games)</w:t>
-      </w:r>
-    </w:p>
-    <w:p>
-      <w:pPr>
-        <w:pStyle w:val="NormalWeb"/>
-        <w:spacing w:before="0" w:beforeAutospacing="0" w:after="0" w:afterAutospacing="0"/>
-        <w:rPr>
-          <w:rStyle w:val="apple-tab-span"/>
-          <w:color w:val="000000" w:themeColor="text1"/>
-          <w:sz w:val="22"/>
-          <w:szCs w:val="22"/>
-        </w:rPr>
-      </w:pPr>
-      <w:r>
-        <w:rPr>
-          <w:rStyle w:val="apple-tab-span"/>
-          <w:color w:val="000000" w:themeColor="text1"/>
-          <w:sz w:val="22"/>
-          <w:szCs w:val="22"/>
-        </w:rPr>
-        <w:tab/>
-        <w:t xml:space="preserve">Minutes played per game </w:t>
-      </w:r>
-      <w:r>
-        <w:rPr>
-          <w:rStyle w:val="apple-tab-span"/>
-          <w:color w:val="000000" w:themeColor="text1"/>
-          <w:sz w:val="22"/>
-          <w:szCs w:val="22"/>
-        </w:rPr>
-        <w:tab/>
-      </w:r>
-      <w:r>
-        <w:rPr>
-          <w:rStyle w:val="apple-tab-span"/>
-          <w:color w:val="000000" w:themeColor="text1"/>
-          <w:sz w:val="22"/>
-          <w:szCs w:val="22"/>
-        </w:rPr>
-        <w:tab/>
-        <w:t>(Min)</w:t>
-      </w:r>
-    </w:p>
-    <w:p>
-      <w:pPr>
-        <w:pStyle w:val="NormalWeb"/>
-        <w:spacing w:before="0" w:beforeAutospacing="0" w:after="0" w:afterAutospacing="0"/>
-        <w:rPr>
-          <w:rStyle w:val="apple-tab-span"/>
-          <w:color w:val="000000" w:themeColor="text1"/>
-          <w:sz w:val="22"/>
-          <w:szCs w:val="22"/>
-        </w:rPr>
-      </w:pPr>
-      <w:r>
-        <w:rPr>
-          <w:rStyle w:val="apple-tab-span"/>
-          <w:color w:val="000000" w:themeColor="text1"/>
-          <w:sz w:val="22"/>
-          <w:szCs w:val="22"/>
-        </w:rPr>
-        <w:tab/>
-        <w:t xml:space="preserve">Points scored per game </w:t>
-      </w:r>
-      <w:r>
-        <w:rPr>
-          <w:rStyle w:val="apple-tab-span"/>
-          <w:color w:val="000000" w:themeColor="text1"/>
-          <w:sz w:val="22"/>
-          <w:szCs w:val="22"/>
-        </w:rPr>
-        <w:tab/>
-      </w:r>
-      <w:r>
-        <w:rPr>
-          <w:rStyle w:val="apple-tab-span"/>
-          <w:color w:val="000000" w:themeColor="text1"/>
-          <w:sz w:val="22"/>
-          <w:szCs w:val="22"/>
-        </w:rPr>
-        <w:tab/>
-      </w:r>
-      <w:r>
-        <w:rPr>
-          <w:rStyle w:val="apple-tab-span"/>
-          <w:color w:val="000000" w:themeColor="text1"/>
-          <w:sz w:val="22"/>
-          <w:szCs w:val="22"/>
-        </w:rPr>
-        <w:tab/>
-        <w:t>(Pts)</w:t>
-      </w:r>
-    </w:p>
-    <w:p>
-      <w:pPr>
-        <w:pStyle w:val="NormalWeb"/>
-        <w:spacing w:before="0" w:beforeAutospacing="0" w:after="0" w:afterAutospacing="0"/>
-        <w:rPr>
-          <w:rStyle w:val="apple-tab-span"/>
-          <w:color w:val="000000" w:themeColor="text1"/>
-          <w:sz w:val="22"/>
-          <w:szCs w:val="22"/>
-        </w:rPr>
-      </w:pPr>
-      <w:r>
-        <w:rPr>
-          <w:rStyle w:val="apple-tab-span"/>
-          <w:color w:val="000000" w:themeColor="text1"/>
-          <w:sz w:val="22"/>
-          <w:szCs w:val="22"/>
-        </w:rPr>
-        <w:tab/>
-        <w:t xml:space="preserve"> Offensive Rebounds per game </w:t>
+        <w:t xml:space="preserve">Rebounds per game </w:t>
+      </w:r>
+      <w:r>
+        <w:rPr>
+          <w:rStyle w:val="apple-tab-span"/>
+          <w:color w:val="000000" w:themeColor="text1"/>
+          <w:sz w:val="22"/>
+          <w:szCs w:val="22"/>
+        </w:rPr>
+        <w:tab/>
+      </w:r>
+      <w:r>
+        <w:rPr>
+          <w:rStyle w:val="apple-tab-span"/>
+          <w:color w:val="000000" w:themeColor="text1"/>
+          <w:sz w:val="22"/>
+          <w:szCs w:val="22"/>
+        </w:rPr>
+        <w:tab/>
+      </w:r>
+      <w:r>
+        <w:rPr>
+          <w:rStyle w:val="apple-tab-span"/>
+          <w:color w:val="000000" w:themeColor="text1"/>
+          <w:sz w:val="22"/>
+          <w:szCs w:val="22"/>
+        </w:rPr>
+        <w:tab/>
+        <w:t>(Reb)</w:t>
+      </w:r>
+    </w:p>
+    <w:p>
+      <w:pPr>
+        <w:pStyle w:val="NormalWeb"/>
+        <w:spacing w:before="0" w:beforeAutospacing="0" w:after="0" w:afterAutospacing="0"/>
+        <w:rPr>
+          <w:rStyle w:val="apple-tab-span"/>
+          <w:color w:val="000000" w:themeColor="text1"/>
+          <w:sz w:val="22"/>
+          <w:szCs w:val="22"/>
+        </w:rPr>
+      </w:pPr>
+      <w:r>
+        <w:rPr>
+          <w:rStyle w:val="apple-tab-span"/>
+          <w:color w:val="000000" w:themeColor="text1"/>
+          <w:sz w:val="22"/>
+          <w:szCs w:val="22"/>
+        </w:rPr>
+        <w:tab/>
+        <w:t xml:space="preserve">Assists per game </w:t>
+      </w:r>
+      <w:r>
+        <w:rPr>
+          <w:rStyle w:val="apple-tab-span"/>
+          <w:color w:val="000000" w:themeColor="text1"/>
+          <w:sz w:val="22"/>
+          <w:szCs w:val="22"/>
+        </w:rPr>
+        <w:tab/>
       </w:r>
       <w:r>
         <w:rPr>
@@ -989,7 +1168,7 @@
           <w:sz w:val="22"/>
           <w:szCs w:val="22"/>
         </w:rPr>
-        <w:t>OReb</w:t>
+        <w:t>Ast</w:t>
       </w:r>
       <w:proofErr w:type="spellEnd"/>
       <w:r>
@@ -1021,7 +1200,16 @@
           <w:szCs w:val="22"/>
         </w:rPr>
         <w:tab/>
-        <w:t xml:space="preserve">Defensive Rebounds per game </w:t>
+        <w:t xml:space="preserve">Steels per game </w:t>
+      </w:r>
+      <w:r>
+        <w:rPr>
+          <w:rStyle w:val="apple-tab-span"/>
+          <w:color w:val="000000" w:themeColor="text1"/>
+          <w:sz w:val="22"/>
+          <w:szCs w:val="22"/>
+        </w:rPr>
+        <w:tab/>
       </w:r>
       <w:r>
         <w:rPr>
@@ -1050,7 +1238,7 @@
           <w:sz w:val="22"/>
           <w:szCs w:val="22"/>
         </w:rPr>
-        <w:t>Dreb</w:t>
+        <w:t>Stl</w:t>
       </w:r>
       <w:proofErr w:type="spellEnd"/>
       <w:r>
@@ -1082,196 +1270,6 @@
           <w:szCs w:val="22"/>
         </w:rPr>
         <w:tab/>
-        <w:t xml:space="preserve">Rebounds per game </w:t>
-      </w:r>
-      <w:r>
-        <w:rPr>
-          <w:rStyle w:val="apple-tab-span"/>
-          <w:color w:val="000000" w:themeColor="text1"/>
-          <w:sz w:val="22"/>
-          <w:szCs w:val="22"/>
-        </w:rPr>
-        <w:tab/>
-      </w:r>
-      <w:r>
-        <w:rPr>
-          <w:rStyle w:val="apple-tab-span"/>
-          <w:color w:val="000000" w:themeColor="text1"/>
-          <w:sz w:val="22"/>
-          <w:szCs w:val="22"/>
-        </w:rPr>
-        <w:tab/>
-      </w:r>
-      <w:r>
-        <w:rPr>
-          <w:rStyle w:val="apple-tab-span"/>
-          <w:color w:val="000000" w:themeColor="text1"/>
-          <w:sz w:val="22"/>
-          <w:szCs w:val="22"/>
-        </w:rPr>
-        <w:tab/>
-        <w:t>(Reb)</w:t>
-      </w:r>
-    </w:p>
-    <w:p>
-      <w:pPr>
-        <w:pStyle w:val="NormalWeb"/>
-        <w:spacing w:before="0" w:beforeAutospacing="0" w:after="0" w:afterAutospacing="0"/>
-        <w:rPr>
-          <w:rStyle w:val="apple-tab-span"/>
-          <w:color w:val="000000" w:themeColor="text1"/>
-          <w:sz w:val="22"/>
-          <w:szCs w:val="22"/>
-        </w:rPr>
-      </w:pPr>
-      <w:r>
-        <w:rPr>
-          <w:rStyle w:val="apple-tab-span"/>
-          <w:color w:val="000000" w:themeColor="text1"/>
-          <w:sz w:val="22"/>
-          <w:szCs w:val="22"/>
-        </w:rPr>
-        <w:tab/>
-        <w:t xml:space="preserve">Assists per game </w:t>
-      </w:r>
-      <w:r>
-        <w:rPr>
-          <w:rStyle w:val="apple-tab-span"/>
-          <w:color w:val="000000" w:themeColor="text1"/>
-          <w:sz w:val="22"/>
-          <w:szCs w:val="22"/>
-        </w:rPr>
-        <w:tab/>
-      </w:r>
-      <w:r>
-        <w:rPr>
-          <w:rStyle w:val="apple-tab-span"/>
-          <w:color w:val="000000" w:themeColor="text1"/>
-          <w:sz w:val="22"/>
-          <w:szCs w:val="22"/>
-        </w:rPr>
-        <w:tab/>
-      </w:r>
-      <w:r>
-        <w:rPr>
-          <w:rStyle w:val="apple-tab-span"/>
-          <w:color w:val="000000" w:themeColor="text1"/>
-          <w:sz w:val="22"/>
-          <w:szCs w:val="22"/>
-        </w:rPr>
-        <w:tab/>
-        <w:t>(</w:t>
-      </w:r>
-      <w:proofErr w:type="spellStart"/>
-      <w:r>
-        <w:rPr>
-          <w:rStyle w:val="apple-tab-span"/>
-          <w:color w:val="000000" w:themeColor="text1"/>
-          <w:sz w:val="22"/>
-          <w:szCs w:val="22"/>
-        </w:rPr>
-        <w:t>Ast</w:t>
-      </w:r>
-      <w:proofErr w:type="spellEnd"/>
-      <w:r>
-        <w:rPr>
-          <w:rStyle w:val="apple-tab-span"/>
-          <w:color w:val="000000" w:themeColor="text1"/>
-          <w:sz w:val="22"/>
-          <w:szCs w:val="22"/>
-        </w:rPr>
-        <w:t>)</w:t>
-      </w:r>
-    </w:p>
-    <w:p>
-      <w:pPr>
-        <w:pStyle w:val="NormalWeb"/>
-        <w:spacing w:before="0" w:beforeAutospacing="0" w:after="0" w:afterAutospacing="0"/>
-        <w:rPr>
-          <w:rStyle w:val="apple-tab-span"/>
-          <w:color w:val="000000" w:themeColor="text1"/>
-          <w:sz w:val="22"/>
-          <w:szCs w:val="22"/>
-        </w:rPr>
-      </w:pPr>
-      <w:r>
-        <w:rPr>
-          <w:rStyle w:val="apple-tab-span"/>
-          <w:color w:val="000000" w:themeColor="text1"/>
-          <w:sz w:val="22"/>
-          <w:szCs w:val="22"/>
-        </w:rPr>
-        <w:tab/>
-        <w:t xml:space="preserve">Steels per game </w:t>
-      </w:r>
-      <w:r>
-        <w:rPr>
-          <w:rStyle w:val="apple-tab-span"/>
-          <w:color w:val="000000" w:themeColor="text1"/>
-          <w:sz w:val="22"/>
-          <w:szCs w:val="22"/>
-        </w:rPr>
-        <w:tab/>
-      </w:r>
-      <w:r>
-        <w:rPr>
-          <w:rStyle w:val="apple-tab-span"/>
-          <w:color w:val="000000" w:themeColor="text1"/>
-          <w:sz w:val="22"/>
-          <w:szCs w:val="22"/>
-        </w:rPr>
-        <w:tab/>
-      </w:r>
-      <w:r>
-        <w:rPr>
-          <w:rStyle w:val="apple-tab-span"/>
-          <w:color w:val="000000" w:themeColor="text1"/>
-          <w:sz w:val="22"/>
-          <w:szCs w:val="22"/>
-        </w:rPr>
-        <w:tab/>
-        <w:t>(</w:t>
-      </w:r>
-      <w:proofErr w:type="spellStart"/>
-      <w:r>
-        <w:rPr>
-          <w:rStyle w:val="apple-tab-span"/>
-          <w:color w:val="000000" w:themeColor="text1"/>
-          <w:sz w:val="22"/>
-          <w:szCs w:val="22"/>
-        </w:rPr>
-        <w:t>Stl</w:t>
-      </w:r>
-      <w:proofErr w:type="spellEnd"/>
-      <w:r>
-        <w:rPr>
-          <w:rStyle w:val="apple-tab-span"/>
-          <w:color w:val="000000" w:themeColor="text1"/>
-          <w:sz w:val="22"/>
-          <w:szCs w:val="22"/>
-        </w:rPr>
-        <w:t>)</w:t>
-      </w:r>
-    </w:p>
-    <w:p>
-      <w:pPr>
-        <w:pStyle w:val="NormalWeb"/>
-        <w:spacing w:before="0" w:beforeAutospacing="0" w:after="0" w:afterAutospacing="0"/>
-        <w:rPr>
-          <w:rStyle w:val="apple-tab-span"/>
-          <w:color w:val="000000" w:themeColor="text1"/>
-          <w:sz w:val="22"/>
-          <w:szCs w:val="22"/>
-        </w:rPr>
-      </w:pPr>
-      <w:r>
-        <w:rPr>
-          <w:rStyle w:val="apple-tab-span"/>
-          <w:color w:val="000000" w:themeColor="text1"/>
-          <w:sz w:val="22"/>
-          <w:szCs w:val="22"/>
-        </w:rPr>
-        <w:tab/>
         <w:t xml:space="preserve">Blocks per game </w:t>
       </w:r>
       <w:r>
@@ -1820,6 +1818,7 @@
           <w:sz w:val="22"/>
           <w:szCs w:val="22"/>
         </w:rPr>
+        <w:lastRenderedPageBreak/>
         <w:t xml:space="preserve">We added the label </w:t>
       </w:r>
       <w:r>
@@ -1989,27 +1988,7 @@
           <w:szCs w:val="22"/>
           <w:u w:val="single"/>
         </w:rPr>
-        <w:t>YIL_Script</w:t>
-      </w:r>
-      <w:r>
-        <w:rPr>
-          <w:rStyle w:val="apple-tab-span"/>
-          <w:color w:val="000000" w:themeColor="text1"/>
-          <w:sz w:val="22"/>
-          <w:szCs w:val="22"/>
-          <w:u w:val="single"/>
-        </w:rPr>
-        <w:t>2</w:t>
-      </w:r>
-      <w:r>
-        <w:rPr>
-          <w:rStyle w:val="apple-tab-span"/>
-          <w:color w:val="000000" w:themeColor="text1"/>
-          <w:sz w:val="22"/>
-          <w:szCs w:val="22"/>
-          <w:u w:val="single"/>
-        </w:rPr>
-        <w:t>.py</w:t>
+        <w:t>YIL_Script2.py</w:t>
       </w:r>
       <w:r>
         <w:rPr>
@@ -2782,9 +2761,166 @@
           <w:szCs w:val="22"/>
         </w:rPr>
       </w:pPr>
-      <w:r>
-        <w:rPr>
-          <w:rStyle w:val="apple-tab-span"/>
+      <w:proofErr w:type="gramStart"/>
+      <w:r>
+        <w:rPr>
+          <w:rStyle w:val="apple-tab-span"/>
+          <w:color w:val="000000" w:themeColor="text1"/>
+          <w:sz w:val="22"/>
+          <w:szCs w:val="22"/>
+        </w:rPr>
+        <w:t>First</w:t>
+      </w:r>
+      <w:proofErr w:type="gramEnd"/>
+      <w:r>
+        <w:rPr>
+          <w:rStyle w:val="apple-tab-span"/>
+          <w:color w:val="000000" w:themeColor="text1"/>
+          <w:sz w:val="22"/>
+          <w:szCs w:val="22"/>
+        </w:rPr>
+        <w:t xml:space="preserve"> </w:t>
+      </w:r>
+      <w:r>
+        <w:rPr>
+          <w:rStyle w:val="apple-tab-span"/>
+          <w:color w:val="000000" w:themeColor="text1"/>
+          <w:sz w:val="22"/>
+          <w:szCs w:val="22"/>
+        </w:rPr>
+        <w:t xml:space="preserve">we </w:t>
+      </w:r>
+      <w:r>
+        <w:rPr>
+          <w:rStyle w:val="apple-tab-span"/>
+          <w:color w:val="000000" w:themeColor="text1"/>
+          <w:sz w:val="22"/>
+          <w:szCs w:val="22"/>
+        </w:rPr>
+        <w:t xml:space="preserve">made sure there were no Null or </w:t>
+      </w:r>
+      <w:proofErr w:type="spellStart"/>
+      <w:r>
+        <w:rPr>
+          <w:rStyle w:val="apple-tab-span"/>
+          <w:color w:val="000000" w:themeColor="text1"/>
+          <w:sz w:val="22"/>
+          <w:szCs w:val="22"/>
+        </w:rPr>
+        <w:t>NaN</w:t>
+      </w:r>
+      <w:proofErr w:type="spellEnd"/>
+      <w:r>
+        <w:rPr>
+          <w:rStyle w:val="apple-tab-span"/>
+          <w:color w:val="000000" w:themeColor="text1"/>
+          <w:sz w:val="22"/>
+          <w:szCs w:val="22"/>
+        </w:rPr>
+        <w:t xml:space="preserve">, which there were none of. However, if there were, some sort of imputation would have been appropriate, perhaps using the mean of that feature. Next we checked the head of the dataset to look for any features we thought were not appropriate to the task at hand. We ended up removing the season type, </w:t>
+      </w:r>
+      <w:r>
+        <w:rPr>
+          <w:rStyle w:val="apple-tab-span"/>
+          <w:color w:val="000000" w:themeColor="text1"/>
+          <w:sz w:val="22"/>
+          <w:szCs w:val="22"/>
+        </w:rPr>
+        <w:t xml:space="preserve">team, season year, and player name. These features had no inherent value that one could extract information from. The only thing of value is the team name, and that would be used to compare players to their teammates. </w:t>
+      </w:r>
+      <w:proofErr w:type="gramStart"/>
+      <w:r>
+        <w:rPr>
+          <w:rStyle w:val="apple-tab-span"/>
+          <w:color w:val="000000" w:themeColor="text1"/>
+          <w:sz w:val="22"/>
+          <w:szCs w:val="22"/>
+        </w:rPr>
+        <w:t>Lastly</w:t>
+      </w:r>
+      <w:proofErr w:type="gramEnd"/>
+      <w:r>
+        <w:rPr>
+          <w:rStyle w:val="apple-tab-span"/>
+          <w:color w:val="000000" w:themeColor="text1"/>
+          <w:sz w:val="22"/>
+          <w:szCs w:val="22"/>
+        </w:rPr>
+        <w:t xml:space="preserve"> we visualized the box plots of the data to see if perhaps some of the values were erroneous – any visible outliers could be attributed to the fact that the NBA has some extraordinary players.</w:t>
+      </w:r>
+    </w:p>
+    <w:p>
+      <w:pPr>
+        <w:pStyle w:val="NormalWeb"/>
+        <w:spacing w:before="0" w:beforeAutospacing="0" w:after="0" w:afterAutospacing="0"/>
+        <w:rPr>
+          <w:rStyle w:val="apple-tab-span"/>
+          <w:color w:val="000000" w:themeColor="text1"/>
+          <w:sz w:val="22"/>
+          <w:szCs w:val="22"/>
+        </w:rPr>
+      </w:pPr>
+    </w:p>
+    <w:p>
+      <w:pPr>
+        <w:pStyle w:val="Heading1"/>
+        <w:rPr>
+          <w:rStyle w:val="apple-tab-span"/>
+          <w:color w:val="000000" w:themeColor="text1"/>
+        </w:rPr>
+      </w:pPr>
+      <w:r>
+        <w:rPr>
+          <w:color w:val="000000" w:themeColor="text1"/>
+        </w:rPr>
+        <w:t>Challenges</w:t>
+      </w:r>
+    </w:p>
+    <w:p>
+      <w:pPr>
+        <w:pStyle w:val="NormalWeb"/>
+        <w:spacing w:before="0" w:beforeAutospacing="0" w:after="0" w:afterAutospacing="0"/>
+        <w:rPr>
+          <w:rStyle w:val="apple-tab-span"/>
+          <w:color w:val="FF0000"/>
+          <w:sz w:val="22"/>
+          <w:szCs w:val="22"/>
+        </w:rPr>
+      </w:pPr>
+      <w:r>
+        <w:rPr>
+          <w:rStyle w:val="apple-tab-span"/>
+          <w:color w:val="FF0000"/>
+          <w:sz w:val="22"/>
+          <w:szCs w:val="22"/>
+        </w:rPr>
+        <w:t>Did you run in to any challenges? What worked well vs. what was more difficult than anticipated? Did you try anything without success?</w:t>
+      </w:r>
+    </w:p>
+    <w:p>
+      <w:pPr>
+        <w:pStyle w:val="NormalWeb"/>
+        <w:spacing w:before="0" w:beforeAutospacing="0" w:after="0" w:afterAutospacing="0"/>
+        <w:rPr>
+          <w:rStyle w:val="apple-tab-span"/>
+          <w:color w:val="000000" w:themeColor="text1"/>
+          <w:sz w:val="22"/>
+          <w:szCs w:val="22"/>
+        </w:rPr>
+      </w:pPr>
+    </w:p>
+    <w:p>
+      <w:pPr>
+        <w:pStyle w:val="NormalWeb"/>
+        <w:spacing w:before="0" w:beforeAutospacing="0" w:after="0" w:afterAutospacing="0"/>
+        <w:rPr>
+          <w:color w:val="000000" w:themeColor="text1"/>
+          <w:sz w:val="22"/>
+          <w:szCs w:val="22"/>
+        </w:rPr>
+      </w:pPr>
+      <w:r>
+        <w:rPr>
           <w:color w:val="000000" w:themeColor="text1"/>
           <w:sz w:val="22"/>
           <w:szCs w:val="22"/>
@@ -2794,18 +2930,6 @@
     </w:p>
     <w:p>
       <w:pPr>
-        <w:pStyle w:val="NormalWeb"/>
-        <w:spacing w:before="0" w:beforeAutospacing="0" w:after="0" w:afterAutospacing="0"/>
-        <w:rPr>
-          <w:rStyle w:val="apple-tab-span"/>
-          <w:color w:val="000000" w:themeColor="text1"/>
-          <w:sz w:val="22"/>
-          <w:szCs w:val="22"/>
-        </w:rPr>
-      </w:pPr>
-    </w:p>
-    <w:p>
-      <w:pPr>
         <w:pStyle w:val="Heading1"/>
         <w:rPr>
           <w:rStyle w:val="apple-tab-span"/>
@@ -2816,7 +2940,8 @@
         <w:rPr>
           <w:color w:val="000000" w:themeColor="text1"/>
         </w:rPr>
-        <w:t>Challenges</w:t>
+        <w:lastRenderedPageBreak/>
+        <w:t>Results</w:t>
       </w:r>
     </w:p>
     <w:p>
@@ -2837,47 +2962,1850 @@
           <w:sz w:val="22"/>
           <w:szCs w:val="22"/>
         </w:rPr>
-        <w:t>Did you run in to any challenges? What worked well vs. what was more difficult than anticipated? Did you try anything without success?</w:t>
-      </w:r>
-    </w:p>
-    <w:p>
-      <w:pPr>
-        <w:pStyle w:val="NormalWeb"/>
-        <w:spacing w:before="0" w:beforeAutospacing="0" w:after="0" w:afterAutospacing="0"/>
-        <w:rPr>
-          <w:rStyle w:val="apple-tab-span"/>
-          <w:color w:val="000000" w:themeColor="text1"/>
-          <w:sz w:val="22"/>
-          <w:szCs w:val="22"/>
-        </w:rPr>
-      </w:pPr>
-    </w:p>
-    <w:p>
-      <w:pPr>
-        <w:pStyle w:val="NormalWeb"/>
-        <w:spacing w:before="0" w:beforeAutospacing="0" w:after="0" w:afterAutospacing="0"/>
-        <w:rPr>
-          <w:rStyle w:val="apple-tab-span"/>
-          <w:color w:val="000000" w:themeColor="text1"/>
-          <w:sz w:val="22"/>
-          <w:szCs w:val="22"/>
-        </w:rPr>
-      </w:pPr>
-      <w:r>
-        <w:rPr>
-          <w:rStyle w:val="apple-tab-span"/>
-          <w:color w:val="000000" w:themeColor="text1"/>
-          <w:sz w:val="22"/>
-          <w:szCs w:val="22"/>
-        </w:rPr>
-        <w:t>aa</w:t>
-      </w:r>
-    </w:p>
-    <w:p>
-      <w:pPr>
-        <w:pStyle w:val="NormalWeb"/>
-        <w:spacing w:before="0" w:beforeAutospacing="0" w:after="0" w:afterAutospacing="0"/>
-        <w:rPr>
+        <w:t xml:space="preserve">What </w:t>
+      </w:r>
+      <w:r>
+        <w:rPr>
+          <w:rStyle w:val="apple-tab-span"/>
+          <w:color w:val="FF0000"/>
+          <w:sz w:val="22"/>
+          <w:szCs w:val="22"/>
+        </w:rPr>
+        <w:t>were</w:t>
+      </w:r>
+      <w:r>
+        <w:rPr>
+          <w:rStyle w:val="apple-tab-span"/>
+          <w:color w:val="FF0000"/>
+          <w:sz w:val="22"/>
+          <w:szCs w:val="22"/>
+        </w:rPr>
+        <w:t xml:space="preserve"> your results?</w:t>
+      </w:r>
+    </w:p>
+    <w:p>
+      <w:pPr>
+        <w:pStyle w:val="NormalWeb"/>
+        <w:spacing w:before="0" w:beforeAutospacing="0" w:after="0" w:afterAutospacing="0"/>
+        <w:rPr>
+          <w:rStyle w:val="apple-tab-span"/>
+          <w:color w:val="000000" w:themeColor="text1"/>
+          <w:sz w:val="22"/>
+          <w:szCs w:val="22"/>
+        </w:rPr>
+      </w:pPr>
+    </w:p>
+    <w:p>
+      <w:pPr>
+        <w:pStyle w:val="NormalWeb"/>
+        <w:spacing w:before="0" w:beforeAutospacing="0" w:after="0" w:afterAutospacing="0"/>
+        <w:rPr>
+          <w:rStyle w:val="apple-tab-span"/>
+          <w:color w:val="000000" w:themeColor="text1"/>
+          <w:sz w:val="22"/>
+          <w:szCs w:val="22"/>
+        </w:rPr>
+      </w:pPr>
+      <w:r>
+        <w:rPr>
+          <w:rStyle w:val="apple-tab-span"/>
+          <w:color w:val="000000" w:themeColor="text1"/>
+          <w:sz w:val="22"/>
+          <w:szCs w:val="22"/>
+        </w:rPr>
+        <w:t>A</w:t>
+      </w:r>
+      <w:r>
+        <w:rPr>
+          <w:rStyle w:val="apple-tab-span"/>
+          <w:color w:val="000000" w:themeColor="text1"/>
+          <w:sz w:val="22"/>
+          <w:szCs w:val="22"/>
+        </w:rPr>
+        <w:t>a</w:t>
+      </w:r>
+    </w:p>
+    <w:p>
+      <w:pPr>
+        <w:pStyle w:val="NormalWeb"/>
+        <w:spacing w:before="0" w:beforeAutospacing="0" w:after="0" w:afterAutospacing="0"/>
+        <w:rPr>
+          <w:rStyle w:val="apple-tab-span"/>
+          <w:color w:val="000000" w:themeColor="text1"/>
+          <w:sz w:val="22"/>
+          <w:szCs w:val="22"/>
+        </w:rPr>
+      </w:pPr>
+      <w:r>
+        <w:rPr>
+          <w:rStyle w:val="apple-tab-span"/>
+          <w:color w:val="000000" w:themeColor="text1"/>
+          <w:sz w:val="22"/>
+          <w:szCs w:val="22"/>
+        </w:rPr>
+        <w:t>Overall accuracy</w:t>
+      </w:r>
+    </w:p>
+    <w:tbl>
+      <w:tblPr>
+        <w:tblStyle w:val="PlainTable1"/>
+        <w:tblW w:w="0" w:type="auto"/>
+        <w:tblLook w:val="04A0" w:firstRow="1" w:lastRow="0" w:firstColumn="1" w:lastColumn="0" w:noHBand="0" w:noVBand="1"/>
+      </w:tblPr>
+      <w:tblGrid>
+        <w:gridCol w:w="2030"/>
+        <w:gridCol w:w="1877"/>
+        <w:gridCol w:w="1878"/>
+        <w:gridCol w:w="1823"/>
+        <w:gridCol w:w="1742"/>
+      </w:tblGrid>
+      <w:tr>
+        <w:trPr>
+          <w:cnfStyle w:val="100000000000" w:firstRow="1" w:lastRow="0" w:firstColumn="0" w:lastColumn="0" w:oddVBand="0" w:evenVBand="0" w:oddHBand="0" w:evenHBand="0" w:firstRowFirstColumn="0" w:firstRowLastColumn="0" w:lastRowFirstColumn="0" w:lastRowLastColumn="0"/>
+        </w:trPr>
+        <w:tc>
+          <w:tcPr>
+            <w:cnfStyle w:val="001000000000" w:firstRow="0" w:lastRow="0" w:firstColumn="1" w:lastColumn="0" w:oddVBand="0" w:evenVBand="0" w:oddHBand="0" w:evenHBand="0" w:firstRowFirstColumn="0" w:firstRowLastColumn="0" w:lastRowFirstColumn="0" w:lastRowLastColumn="0"/>
+            <w:tcW w:w="2030" w:type="dxa"/>
+          </w:tcPr>
+          <w:p>
+            <w:pPr>
+              <w:pStyle w:val="NormalWeb"/>
+              <w:spacing w:before="0" w:beforeAutospacing="0" w:after="0" w:afterAutospacing="0"/>
+              <w:rPr>
+                <w:rStyle w:val="apple-tab-span"/>
+                <w:color w:val="000000" w:themeColor="text1"/>
+                <w:sz w:val="22"/>
+                <w:szCs w:val="22"/>
+              </w:rPr>
+            </w:pPr>
+          </w:p>
+        </w:tc>
+        <w:tc>
+          <w:tcPr>
+            <w:tcW w:w="1877" w:type="dxa"/>
+          </w:tcPr>
+          <w:p>
+            <w:pPr>
+              <w:pStyle w:val="NormalWeb"/>
+              <w:spacing w:before="0" w:beforeAutospacing="0" w:after="0" w:afterAutospacing="0"/>
+              <w:cnfStyle w:val="100000000000" w:firstRow="1" w:lastRow="0" w:firstColumn="0" w:lastColumn="0" w:oddVBand="0" w:evenVBand="0" w:oddHBand="0" w:evenHBand="0" w:firstRowFirstColumn="0" w:firstRowLastColumn="0" w:lastRowFirstColumn="0" w:lastRowLastColumn="0"/>
+              <w:rPr>
+                <w:rStyle w:val="apple-tab-span"/>
+                <w:color w:val="000000" w:themeColor="text1"/>
+                <w:sz w:val="22"/>
+                <w:szCs w:val="22"/>
+              </w:rPr>
+            </w:pPr>
+            <w:r>
+              <w:rPr>
+                <w:rStyle w:val="apple-tab-span"/>
+                <w:color w:val="000000" w:themeColor="text1"/>
+                <w:sz w:val="22"/>
+                <w:szCs w:val="22"/>
+              </w:rPr>
+              <w:t>SVM</w:t>
+            </w:r>
+          </w:p>
+        </w:tc>
+        <w:tc>
+          <w:tcPr>
+            <w:tcW w:w="1878" w:type="dxa"/>
+          </w:tcPr>
+          <w:p>
+            <w:pPr>
+              <w:pStyle w:val="NormalWeb"/>
+              <w:spacing w:before="0" w:beforeAutospacing="0" w:after="0" w:afterAutospacing="0"/>
+              <w:cnfStyle w:val="100000000000" w:firstRow="1" w:lastRow="0" w:firstColumn="0" w:lastColumn="0" w:oddVBand="0" w:evenVBand="0" w:oddHBand="0" w:evenHBand="0" w:firstRowFirstColumn="0" w:firstRowLastColumn="0" w:lastRowFirstColumn="0" w:lastRowLastColumn="0"/>
+              <w:rPr>
+                <w:rStyle w:val="apple-tab-span"/>
+                <w:color w:val="000000" w:themeColor="text1"/>
+                <w:sz w:val="22"/>
+                <w:szCs w:val="22"/>
+              </w:rPr>
+            </w:pPr>
+            <w:r>
+              <w:rPr>
+                <w:rStyle w:val="apple-tab-span"/>
+                <w:color w:val="000000" w:themeColor="text1"/>
+                <w:sz w:val="22"/>
+                <w:szCs w:val="22"/>
+              </w:rPr>
+              <w:t>KNN</w:t>
+            </w:r>
+          </w:p>
+        </w:tc>
+        <w:tc>
+          <w:tcPr>
+            <w:tcW w:w="1823" w:type="dxa"/>
+          </w:tcPr>
+          <w:p>
+            <w:pPr>
+              <w:pStyle w:val="NormalWeb"/>
+              <w:spacing w:before="0" w:beforeAutospacing="0" w:after="0" w:afterAutospacing="0"/>
+              <w:cnfStyle w:val="100000000000" w:firstRow="1" w:lastRow="0" w:firstColumn="0" w:lastColumn="0" w:oddVBand="0" w:evenVBand="0" w:oddHBand="0" w:evenHBand="0" w:firstRowFirstColumn="0" w:firstRowLastColumn="0" w:lastRowFirstColumn="0" w:lastRowLastColumn="0"/>
+              <w:rPr>
+                <w:rStyle w:val="apple-tab-span"/>
+                <w:color w:val="000000" w:themeColor="text1"/>
+                <w:sz w:val="22"/>
+                <w:szCs w:val="22"/>
+              </w:rPr>
+            </w:pPr>
+            <w:r>
+              <w:rPr>
+                <w:rStyle w:val="apple-tab-span"/>
+                <w:color w:val="000000" w:themeColor="text1"/>
+                <w:sz w:val="22"/>
+                <w:szCs w:val="22"/>
+              </w:rPr>
+              <w:t>RF</w:t>
+            </w:r>
+          </w:p>
+        </w:tc>
+        <w:tc>
+          <w:tcPr>
+            <w:tcW w:w="1742" w:type="dxa"/>
+          </w:tcPr>
+          <w:p>
+            <w:pPr>
+              <w:pStyle w:val="NormalWeb"/>
+              <w:spacing w:before="0" w:beforeAutospacing="0" w:after="0" w:afterAutospacing="0"/>
+              <w:cnfStyle w:val="100000000000" w:firstRow="1" w:lastRow="0" w:firstColumn="0" w:lastColumn="0" w:oddVBand="0" w:evenVBand="0" w:oddHBand="0" w:evenHBand="0" w:firstRowFirstColumn="0" w:firstRowLastColumn="0" w:lastRowFirstColumn="0" w:lastRowLastColumn="0"/>
+              <w:rPr>
+                <w:rStyle w:val="apple-tab-span"/>
+                <w:color w:val="000000" w:themeColor="text1"/>
+                <w:sz w:val="22"/>
+                <w:szCs w:val="22"/>
+              </w:rPr>
+            </w:pPr>
+            <w:r>
+              <w:rPr>
+                <w:rStyle w:val="apple-tab-span"/>
+                <w:color w:val="000000" w:themeColor="text1"/>
+                <w:sz w:val="22"/>
+                <w:szCs w:val="22"/>
+              </w:rPr>
+              <w:t>NB</w:t>
+            </w:r>
+          </w:p>
+        </w:tc>
+      </w:tr>
+      <w:tr>
+        <w:trPr>
+          <w:cnfStyle w:val="000000100000" w:firstRow="0" w:lastRow="0" w:firstColumn="0" w:lastColumn="0" w:oddVBand="0" w:evenVBand="0" w:oddHBand="1" w:evenHBand="0" w:firstRowFirstColumn="0" w:firstRowLastColumn="0" w:lastRowFirstColumn="0" w:lastRowLastColumn="0"/>
+        </w:trPr>
+        <w:tc>
+          <w:tcPr>
+            <w:cnfStyle w:val="001000000000" w:firstRow="0" w:lastRow="0" w:firstColumn="1" w:lastColumn="0" w:oddVBand="0" w:evenVBand="0" w:oddHBand="0" w:evenHBand="0" w:firstRowFirstColumn="0" w:firstRowLastColumn="0" w:lastRowFirstColumn="0" w:lastRowLastColumn="0"/>
+            <w:tcW w:w="2030" w:type="dxa"/>
+          </w:tcPr>
+          <w:p>
+            <w:pPr>
+              <w:pStyle w:val="NormalWeb"/>
+              <w:spacing w:before="0" w:beforeAutospacing="0" w:after="0" w:afterAutospacing="0"/>
+              <w:rPr>
+                <w:rStyle w:val="apple-tab-span"/>
+                <w:color w:val="000000" w:themeColor="text1"/>
+                <w:sz w:val="22"/>
+                <w:szCs w:val="22"/>
+              </w:rPr>
+            </w:pPr>
+            <w:r>
+              <w:rPr>
+                <w:rStyle w:val="apple-tab-span"/>
+                <w:color w:val="000000" w:themeColor="text1"/>
+                <w:sz w:val="22"/>
+                <w:szCs w:val="22"/>
+              </w:rPr>
+              <w:t>Full Dataset</w:t>
+            </w:r>
+          </w:p>
+        </w:tc>
+        <w:tc>
+          <w:tcPr>
+            <w:tcW w:w="1877" w:type="dxa"/>
+          </w:tcPr>
+          <w:p>
+            <w:pPr>
+              <w:pStyle w:val="NormalWeb"/>
+              <w:spacing w:before="0" w:beforeAutospacing="0" w:after="0" w:afterAutospacing="0"/>
+              <w:cnfStyle w:val="000000100000" w:firstRow="0" w:lastRow="0" w:firstColumn="0" w:lastColumn="0" w:oddVBand="0" w:evenVBand="0" w:oddHBand="1" w:evenHBand="0" w:firstRowFirstColumn="0" w:firstRowLastColumn="0" w:lastRowFirstColumn="0" w:lastRowLastColumn="0"/>
+              <w:rPr>
+                <w:rStyle w:val="apple-tab-span"/>
+                <w:color w:val="000000" w:themeColor="text1"/>
+                <w:sz w:val="22"/>
+                <w:szCs w:val="22"/>
+              </w:rPr>
+            </w:pPr>
+            <w:r>
+              <w:rPr>
+                <w:rStyle w:val="apple-tab-span"/>
+                <w:color w:val="000000" w:themeColor="text1"/>
+                <w:sz w:val="22"/>
+                <w:szCs w:val="22"/>
+              </w:rPr>
+              <w:t>63.3</w:t>
+            </w:r>
+          </w:p>
+        </w:tc>
+        <w:tc>
+          <w:tcPr>
+            <w:tcW w:w="1878" w:type="dxa"/>
+          </w:tcPr>
+          <w:p>
+            <w:pPr>
+              <w:pStyle w:val="NormalWeb"/>
+              <w:spacing w:before="0" w:beforeAutospacing="0" w:after="0" w:afterAutospacing="0"/>
+              <w:cnfStyle w:val="000000100000" w:firstRow="0" w:lastRow="0" w:firstColumn="0" w:lastColumn="0" w:oddVBand="0" w:evenVBand="0" w:oddHBand="1" w:evenHBand="0" w:firstRowFirstColumn="0" w:firstRowLastColumn="0" w:lastRowFirstColumn="0" w:lastRowLastColumn="0"/>
+              <w:rPr>
+                <w:rStyle w:val="apple-tab-span"/>
+                <w:color w:val="000000" w:themeColor="text1"/>
+                <w:sz w:val="22"/>
+                <w:szCs w:val="22"/>
+              </w:rPr>
+            </w:pPr>
+            <w:r>
+              <w:rPr>
+                <w:rStyle w:val="apple-tab-span"/>
+                <w:color w:val="000000" w:themeColor="text1"/>
+                <w:sz w:val="22"/>
+                <w:szCs w:val="22"/>
+              </w:rPr>
+              <w:t>55.6</w:t>
+            </w:r>
+          </w:p>
+        </w:tc>
+        <w:tc>
+          <w:tcPr>
+            <w:tcW w:w="1823" w:type="dxa"/>
+          </w:tcPr>
+          <w:p>
+            <w:pPr>
+              <w:pStyle w:val="NormalWeb"/>
+              <w:spacing w:before="0" w:beforeAutospacing="0" w:after="0" w:afterAutospacing="0"/>
+              <w:cnfStyle w:val="000000100000" w:firstRow="0" w:lastRow="0" w:firstColumn="0" w:lastColumn="0" w:oddVBand="0" w:evenVBand="0" w:oddHBand="1" w:evenHBand="0" w:firstRowFirstColumn="0" w:firstRowLastColumn="0" w:lastRowFirstColumn="0" w:lastRowLastColumn="0"/>
+              <w:rPr>
+                <w:rStyle w:val="apple-tab-span"/>
+                <w:color w:val="000000" w:themeColor="text1"/>
+                <w:sz w:val="22"/>
+                <w:szCs w:val="22"/>
+              </w:rPr>
+            </w:pPr>
+            <w:r>
+              <w:rPr>
+                <w:rStyle w:val="apple-tab-span"/>
+                <w:color w:val="000000" w:themeColor="text1"/>
+                <w:sz w:val="22"/>
+                <w:szCs w:val="22"/>
+              </w:rPr>
+              <w:t>53.4</w:t>
+            </w:r>
+          </w:p>
+        </w:tc>
+        <w:tc>
+          <w:tcPr>
+            <w:tcW w:w="1742" w:type="dxa"/>
+          </w:tcPr>
+          <w:p>
+            <w:pPr>
+              <w:pStyle w:val="NormalWeb"/>
+              <w:spacing w:before="0" w:beforeAutospacing="0" w:after="0" w:afterAutospacing="0"/>
+              <w:cnfStyle w:val="000000100000" w:firstRow="0" w:lastRow="0" w:firstColumn="0" w:lastColumn="0" w:oddVBand="0" w:evenVBand="0" w:oddHBand="1" w:evenHBand="0" w:firstRowFirstColumn="0" w:firstRowLastColumn="0" w:lastRowFirstColumn="0" w:lastRowLastColumn="0"/>
+              <w:rPr>
+                <w:rStyle w:val="apple-tab-span"/>
+                <w:color w:val="000000" w:themeColor="text1"/>
+                <w:sz w:val="22"/>
+                <w:szCs w:val="22"/>
+              </w:rPr>
+            </w:pPr>
+            <w:r>
+              <w:rPr>
+                <w:rStyle w:val="apple-tab-span"/>
+                <w:color w:val="000000" w:themeColor="text1"/>
+                <w:sz w:val="22"/>
+                <w:szCs w:val="22"/>
+              </w:rPr>
+              <w:t>70.9</w:t>
+            </w:r>
+          </w:p>
+        </w:tc>
+      </w:tr>
+      <w:tr>
+        <w:tc>
+          <w:tcPr>
+            <w:cnfStyle w:val="001000000000" w:firstRow="0" w:lastRow="0" w:firstColumn="1" w:lastColumn="0" w:oddVBand="0" w:evenVBand="0" w:oddHBand="0" w:evenHBand="0" w:firstRowFirstColumn="0" w:firstRowLastColumn="0" w:lastRowFirstColumn="0" w:lastRowLastColumn="0"/>
+            <w:tcW w:w="2030" w:type="dxa"/>
+          </w:tcPr>
+          <w:p>
+            <w:pPr>
+              <w:pStyle w:val="NormalWeb"/>
+              <w:spacing w:before="0" w:beforeAutospacing="0" w:after="0" w:afterAutospacing="0"/>
+              <w:rPr>
+                <w:rStyle w:val="apple-tab-span"/>
+                <w:color w:val="000000" w:themeColor="text1"/>
+                <w:sz w:val="22"/>
+                <w:szCs w:val="22"/>
+              </w:rPr>
+            </w:pPr>
+            <w:r>
+              <w:rPr>
+                <w:rStyle w:val="apple-tab-span"/>
+                <w:color w:val="000000" w:themeColor="text1"/>
+                <w:sz w:val="22"/>
+                <w:szCs w:val="22"/>
+              </w:rPr>
+              <w:t>Correlated Dataset</w:t>
+            </w:r>
+          </w:p>
+        </w:tc>
+        <w:tc>
+          <w:tcPr>
+            <w:tcW w:w="1877" w:type="dxa"/>
+          </w:tcPr>
+          <w:p>
+            <w:pPr>
+              <w:pStyle w:val="NormalWeb"/>
+              <w:spacing w:before="0" w:beforeAutospacing="0" w:after="0" w:afterAutospacing="0"/>
+              <w:cnfStyle w:val="000000000000" w:firstRow="0" w:lastRow="0" w:firstColumn="0" w:lastColumn="0" w:oddVBand="0" w:evenVBand="0" w:oddHBand="0" w:evenHBand="0" w:firstRowFirstColumn="0" w:firstRowLastColumn="0" w:lastRowFirstColumn="0" w:lastRowLastColumn="0"/>
+              <w:rPr>
+                <w:rStyle w:val="apple-tab-span"/>
+                <w:color w:val="000000" w:themeColor="text1"/>
+                <w:sz w:val="22"/>
+                <w:szCs w:val="22"/>
+              </w:rPr>
+            </w:pPr>
+            <w:r>
+              <w:rPr>
+                <w:rStyle w:val="apple-tab-span"/>
+                <w:color w:val="000000" w:themeColor="text1"/>
+                <w:sz w:val="22"/>
+                <w:szCs w:val="22"/>
+              </w:rPr>
+              <w:t>68.3</w:t>
+            </w:r>
+          </w:p>
+        </w:tc>
+        <w:tc>
+          <w:tcPr>
+            <w:tcW w:w="1878" w:type="dxa"/>
+          </w:tcPr>
+          <w:p>
+            <w:pPr>
+              <w:pStyle w:val="NormalWeb"/>
+              <w:spacing w:before="0" w:beforeAutospacing="0" w:after="0" w:afterAutospacing="0"/>
+              <w:cnfStyle w:val="000000000000" w:firstRow="0" w:lastRow="0" w:firstColumn="0" w:lastColumn="0" w:oddVBand="0" w:evenVBand="0" w:oddHBand="0" w:evenHBand="0" w:firstRowFirstColumn="0" w:firstRowLastColumn="0" w:lastRowFirstColumn="0" w:lastRowLastColumn="0"/>
+              <w:rPr>
+                <w:rStyle w:val="apple-tab-span"/>
+                <w:color w:val="000000" w:themeColor="text1"/>
+                <w:sz w:val="22"/>
+                <w:szCs w:val="22"/>
+              </w:rPr>
+            </w:pPr>
+            <w:r>
+              <w:rPr>
+                <w:rStyle w:val="apple-tab-span"/>
+                <w:color w:val="000000" w:themeColor="text1"/>
+                <w:sz w:val="22"/>
+                <w:szCs w:val="22"/>
+              </w:rPr>
+              <w:t>58.7</w:t>
+            </w:r>
+          </w:p>
+        </w:tc>
+        <w:tc>
+          <w:tcPr>
+            <w:tcW w:w="1823" w:type="dxa"/>
+          </w:tcPr>
+          <w:p>
+            <w:pPr>
+              <w:pStyle w:val="NormalWeb"/>
+              <w:spacing w:before="0" w:beforeAutospacing="0" w:after="0" w:afterAutospacing="0"/>
+              <w:cnfStyle w:val="000000000000" w:firstRow="0" w:lastRow="0" w:firstColumn="0" w:lastColumn="0" w:oddVBand="0" w:evenVBand="0" w:oddHBand="0" w:evenHBand="0" w:firstRowFirstColumn="0" w:firstRowLastColumn="0" w:lastRowFirstColumn="0" w:lastRowLastColumn="0"/>
+              <w:rPr>
+                <w:rStyle w:val="apple-tab-span"/>
+                <w:color w:val="000000" w:themeColor="text1"/>
+                <w:sz w:val="22"/>
+                <w:szCs w:val="22"/>
+              </w:rPr>
+            </w:pPr>
+            <w:r>
+              <w:rPr>
+                <w:rStyle w:val="apple-tab-span"/>
+                <w:color w:val="000000" w:themeColor="text1"/>
+                <w:sz w:val="22"/>
+                <w:szCs w:val="22"/>
+              </w:rPr>
+              <w:t>59.5</w:t>
+            </w:r>
+          </w:p>
+        </w:tc>
+        <w:tc>
+          <w:tcPr>
+            <w:tcW w:w="1742" w:type="dxa"/>
+          </w:tcPr>
+          <w:p>
+            <w:pPr>
+              <w:pStyle w:val="NormalWeb"/>
+              <w:spacing w:before="0" w:beforeAutospacing="0" w:after="0" w:afterAutospacing="0"/>
+              <w:cnfStyle w:val="000000000000" w:firstRow="0" w:lastRow="0" w:firstColumn="0" w:lastColumn="0" w:oddVBand="0" w:evenVBand="0" w:oddHBand="0" w:evenHBand="0" w:firstRowFirstColumn="0" w:firstRowLastColumn="0" w:lastRowFirstColumn="0" w:lastRowLastColumn="0"/>
+              <w:rPr>
+                <w:rStyle w:val="apple-tab-span"/>
+                <w:color w:val="000000" w:themeColor="text1"/>
+                <w:sz w:val="22"/>
+                <w:szCs w:val="22"/>
+              </w:rPr>
+            </w:pPr>
+            <w:r>
+              <w:rPr>
+                <w:rStyle w:val="apple-tab-span"/>
+                <w:color w:val="000000" w:themeColor="text1"/>
+                <w:sz w:val="22"/>
+                <w:szCs w:val="22"/>
+              </w:rPr>
+              <w:t>73.7</w:t>
+            </w:r>
+          </w:p>
+        </w:tc>
+      </w:tr>
+      <w:tr>
+        <w:trPr>
+          <w:cnfStyle w:val="000000100000" w:firstRow="0" w:lastRow="0" w:firstColumn="0" w:lastColumn="0" w:oddVBand="0" w:evenVBand="0" w:oddHBand="1" w:evenHBand="0" w:firstRowFirstColumn="0" w:firstRowLastColumn="0" w:lastRowFirstColumn="0" w:lastRowLastColumn="0"/>
+        </w:trPr>
+        <w:tc>
+          <w:tcPr>
+            <w:cnfStyle w:val="001000000000" w:firstRow="0" w:lastRow="0" w:firstColumn="1" w:lastColumn="0" w:oddVBand="0" w:evenVBand="0" w:oddHBand="0" w:evenHBand="0" w:firstRowFirstColumn="0" w:firstRowLastColumn="0" w:lastRowFirstColumn="0" w:lastRowLastColumn="0"/>
+            <w:tcW w:w="2030" w:type="dxa"/>
+          </w:tcPr>
+          <w:p>
+            <w:pPr>
+              <w:pStyle w:val="NormalWeb"/>
+              <w:spacing w:before="0" w:beforeAutospacing="0" w:after="0" w:afterAutospacing="0"/>
+              <w:rPr>
+                <w:rStyle w:val="apple-tab-span"/>
+                <w:color w:val="000000" w:themeColor="text1"/>
+                <w:sz w:val="22"/>
+                <w:szCs w:val="22"/>
+              </w:rPr>
+            </w:pPr>
+            <w:r>
+              <w:rPr>
+                <w:rStyle w:val="apple-tab-span"/>
+                <w:color w:val="000000" w:themeColor="text1"/>
+                <w:sz w:val="22"/>
+                <w:szCs w:val="22"/>
+              </w:rPr>
+              <w:t>Reduced Dataset</w:t>
+            </w:r>
+          </w:p>
+        </w:tc>
+        <w:tc>
+          <w:tcPr>
+            <w:tcW w:w="1877" w:type="dxa"/>
+          </w:tcPr>
+          <w:p>
+            <w:pPr>
+              <w:pStyle w:val="NormalWeb"/>
+              <w:spacing w:before="0" w:beforeAutospacing="0" w:after="0" w:afterAutospacing="0"/>
+              <w:cnfStyle w:val="000000100000" w:firstRow="0" w:lastRow="0" w:firstColumn="0" w:lastColumn="0" w:oddVBand="0" w:evenVBand="0" w:oddHBand="1" w:evenHBand="0" w:firstRowFirstColumn="0" w:firstRowLastColumn="0" w:lastRowFirstColumn="0" w:lastRowLastColumn="0"/>
+              <w:rPr>
+                <w:rStyle w:val="apple-tab-span"/>
+                <w:color w:val="000000" w:themeColor="text1"/>
+                <w:sz w:val="22"/>
+                <w:szCs w:val="22"/>
+              </w:rPr>
+            </w:pPr>
+            <w:r>
+              <w:rPr>
+                <w:rStyle w:val="apple-tab-span"/>
+                <w:color w:val="000000" w:themeColor="text1"/>
+                <w:sz w:val="22"/>
+                <w:szCs w:val="22"/>
+              </w:rPr>
+              <w:t>67.1</w:t>
+            </w:r>
+          </w:p>
+        </w:tc>
+        <w:tc>
+          <w:tcPr>
+            <w:tcW w:w="1878" w:type="dxa"/>
+          </w:tcPr>
+          <w:p>
+            <w:pPr>
+              <w:pStyle w:val="NormalWeb"/>
+              <w:spacing w:before="0" w:beforeAutospacing="0" w:after="0" w:afterAutospacing="0"/>
+              <w:cnfStyle w:val="000000100000" w:firstRow="0" w:lastRow="0" w:firstColumn="0" w:lastColumn="0" w:oddVBand="0" w:evenVBand="0" w:oddHBand="1" w:evenHBand="0" w:firstRowFirstColumn="0" w:firstRowLastColumn="0" w:lastRowFirstColumn="0" w:lastRowLastColumn="0"/>
+              <w:rPr>
+                <w:rStyle w:val="apple-tab-span"/>
+                <w:color w:val="000000" w:themeColor="text1"/>
+                <w:sz w:val="22"/>
+                <w:szCs w:val="22"/>
+              </w:rPr>
+            </w:pPr>
+            <w:r>
+              <w:rPr>
+                <w:rStyle w:val="apple-tab-span"/>
+                <w:color w:val="000000" w:themeColor="text1"/>
+                <w:sz w:val="22"/>
+                <w:szCs w:val="22"/>
+              </w:rPr>
+              <w:t>60.1</w:t>
+            </w:r>
+          </w:p>
+        </w:tc>
+        <w:tc>
+          <w:tcPr>
+            <w:tcW w:w="1823" w:type="dxa"/>
+          </w:tcPr>
+          <w:p>
+            <w:pPr>
+              <w:pStyle w:val="NormalWeb"/>
+              <w:spacing w:before="0" w:beforeAutospacing="0" w:after="0" w:afterAutospacing="0"/>
+              <w:cnfStyle w:val="000000100000" w:firstRow="0" w:lastRow="0" w:firstColumn="0" w:lastColumn="0" w:oddVBand="0" w:evenVBand="0" w:oddHBand="1" w:evenHBand="0" w:firstRowFirstColumn="0" w:firstRowLastColumn="0" w:lastRowFirstColumn="0" w:lastRowLastColumn="0"/>
+              <w:rPr>
+                <w:rStyle w:val="apple-tab-span"/>
+                <w:color w:val="000000" w:themeColor="text1"/>
+                <w:sz w:val="22"/>
+                <w:szCs w:val="22"/>
+              </w:rPr>
+            </w:pPr>
+            <w:r>
+              <w:rPr>
+                <w:rStyle w:val="apple-tab-span"/>
+                <w:color w:val="000000" w:themeColor="text1"/>
+                <w:sz w:val="22"/>
+                <w:szCs w:val="22"/>
+              </w:rPr>
+              <w:t>60.5</w:t>
+            </w:r>
+          </w:p>
+        </w:tc>
+        <w:tc>
+          <w:tcPr>
+            <w:tcW w:w="1742" w:type="dxa"/>
+          </w:tcPr>
+          <w:p>
+            <w:pPr>
+              <w:pStyle w:val="NormalWeb"/>
+              <w:spacing w:before="0" w:beforeAutospacing="0" w:after="0" w:afterAutospacing="0"/>
+              <w:cnfStyle w:val="000000100000" w:firstRow="0" w:lastRow="0" w:firstColumn="0" w:lastColumn="0" w:oddVBand="0" w:evenVBand="0" w:oddHBand="1" w:evenHBand="0" w:firstRowFirstColumn="0" w:firstRowLastColumn="0" w:lastRowFirstColumn="0" w:lastRowLastColumn="0"/>
+              <w:rPr>
+                <w:rStyle w:val="apple-tab-span"/>
+                <w:color w:val="000000" w:themeColor="text1"/>
+                <w:sz w:val="22"/>
+                <w:szCs w:val="22"/>
+              </w:rPr>
+            </w:pPr>
+            <w:r>
+              <w:rPr>
+                <w:rStyle w:val="apple-tab-span"/>
+                <w:color w:val="000000" w:themeColor="text1"/>
+                <w:sz w:val="22"/>
+                <w:szCs w:val="22"/>
+              </w:rPr>
+              <w:t>67.1</w:t>
+            </w:r>
+          </w:p>
+        </w:tc>
+      </w:tr>
+    </w:tbl>
+    <w:p>
+      <w:pPr>
+        <w:pStyle w:val="NormalWeb"/>
+        <w:spacing w:before="0" w:beforeAutospacing="0" w:after="0" w:afterAutospacing="0"/>
+        <w:rPr>
+          <w:rStyle w:val="apple-tab-span"/>
+          <w:color w:val="000000" w:themeColor="text1"/>
+          <w:sz w:val="22"/>
+          <w:szCs w:val="22"/>
+        </w:rPr>
+      </w:pPr>
+    </w:p>
+    <w:p>
+      <w:pPr>
+        <w:pStyle w:val="NormalWeb"/>
+        <w:spacing w:before="0" w:beforeAutospacing="0" w:after="0" w:afterAutospacing="0"/>
+        <w:rPr>
+          <w:rStyle w:val="apple-tab-span"/>
+          <w:color w:val="000000" w:themeColor="text1"/>
+          <w:sz w:val="22"/>
+          <w:szCs w:val="22"/>
+        </w:rPr>
+      </w:pPr>
+      <w:r>
+        <w:rPr>
+          <w:rStyle w:val="apple-tab-span"/>
+          <w:color w:val="000000" w:themeColor="text1"/>
+          <w:sz w:val="22"/>
+          <w:szCs w:val="22"/>
+        </w:rPr>
+        <w:t>Best accuracy</w:t>
+      </w:r>
+    </w:p>
+    <w:tbl>
+      <w:tblPr>
+        <w:tblStyle w:val="PlainTable1"/>
+        <w:tblW w:w="0" w:type="auto"/>
+        <w:tblLook w:val="04A0" w:firstRow="1" w:lastRow="0" w:firstColumn="1" w:lastColumn="0" w:noHBand="0" w:noVBand="1"/>
+      </w:tblPr>
+      <w:tblGrid>
+        <w:gridCol w:w="2030"/>
+        <w:gridCol w:w="1877"/>
+        <w:gridCol w:w="1878"/>
+        <w:gridCol w:w="1823"/>
+        <w:gridCol w:w="1742"/>
+      </w:tblGrid>
+      <w:tr>
+        <w:trPr>
+          <w:cnfStyle w:val="100000000000" w:firstRow="1" w:lastRow="0" w:firstColumn="0" w:lastColumn="0" w:oddVBand="0" w:evenVBand="0" w:oddHBand="0" w:evenHBand="0" w:firstRowFirstColumn="0" w:firstRowLastColumn="0" w:lastRowFirstColumn="0" w:lastRowLastColumn="0"/>
+        </w:trPr>
+        <w:tc>
+          <w:tcPr>
+            <w:cnfStyle w:val="001000000000" w:firstRow="0" w:lastRow="0" w:firstColumn="1" w:lastColumn="0" w:oddVBand="0" w:evenVBand="0" w:oddHBand="0" w:evenHBand="0" w:firstRowFirstColumn="0" w:firstRowLastColumn="0" w:lastRowFirstColumn="0" w:lastRowLastColumn="0"/>
+            <w:tcW w:w="2030" w:type="dxa"/>
+          </w:tcPr>
+          <w:p>
+            <w:pPr>
+              <w:pStyle w:val="NormalWeb"/>
+              <w:spacing w:before="0" w:beforeAutospacing="0" w:after="0" w:afterAutospacing="0"/>
+              <w:rPr>
+                <w:rStyle w:val="apple-tab-span"/>
+                <w:color w:val="000000" w:themeColor="text1"/>
+                <w:sz w:val="22"/>
+                <w:szCs w:val="22"/>
+              </w:rPr>
+            </w:pPr>
+          </w:p>
+        </w:tc>
+        <w:tc>
+          <w:tcPr>
+            <w:tcW w:w="1877" w:type="dxa"/>
+          </w:tcPr>
+          <w:p>
+            <w:pPr>
+              <w:pStyle w:val="NormalWeb"/>
+              <w:spacing w:before="0" w:beforeAutospacing="0" w:after="0" w:afterAutospacing="0"/>
+              <w:cnfStyle w:val="100000000000" w:firstRow="1" w:lastRow="0" w:firstColumn="0" w:lastColumn="0" w:oddVBand="0" w:evenVBand="0" w:oddHBand="0" w:evenHBand="0" w:firstRowFirstColumn="0" w:firstRowLastColumn="0" w:lastRowFirstColumn="0" w:lastRowLastColumn="0"/>
+              <w:rPr>
+                <w:rStyle w:val="apple-tab-span"/>
+                <w:color w:val="000000" w:themeColor="text1"/>
+                <w:sz w:val="22"/>
+                <w:szCs w:val="22"/>
+              </w:rPr>
+            </w:pPr>
+            <w:r>
+              <w:rPr>
+                <w:rStyle w:val="apple-tab-span"/>
+                <w:color w:val="000000" w:themeColor="text1"/>
+                <w:sz w:val="22"/>
+                <w:szCs w:val="22"/>
+              </w:rPr>
+              <w:t>SVM</w:t>
+            </w:r>
+          </w:p>
+        </w:tc>
+        <w:tc>
+          <w:tcPr>
+            <w:tcW w:w="1878" w:type="dxa"/>
+          </w:tcPr>
+          <w:p>
+            <w:pPr>
+              <w:pStyle w:val="NormalWeb"/>
+              <w:spacing w:before="0" w:beforeAutospacing="0" w:after="0" w:afterAutospacing="0"/>
+              <w:cnfStyle w:val="100000000000" w:firstRow="1" w:lastRow="0" w:firstColumn="0" w:lastColumn="0" w:oddVBand="0" w:evenVBand="0" w:oddHBand="0" w:evenHBand="0" w:firstRowFirstColumn="0" w:firstRowLastColumn="0" w:lastRowFirstColumn="0" w:lastRowLastColumn="0"/>
+              <w:rPr>
+                <w:rStyle w:val="apple-tab-span"/>
+                <w:color w:val="000000" w:themeColor="text1"/>
+                <w:sz w:val="22"/>
+                <w:szCs w:val="22"/>
+              </w:rPr>
+            </w:pPr>
+            <w:r>
+              <w:rPr>
+                <w:rStyle w:val="apple-tab-span"/>
+                <w:color w:val="000000" w:themeColor="text1"/>
+                <w:sz w:val="22"/>
+                <w:szCs w:val="22"/>
+              </w:rPr>
+              <w:t>KNN</w:t>
+            </w:r>
+          </w:p>
+        </w:tc>
+        <w:tc>
+          <w:tcPr>
+            <w:tcW w:w="1823" w:type="dxa"/>
+          </w:tcPr>
+          <w:p>
+            <w:pPr>
+              <w:pStyle w:val="NormalWeb"/>
+              <w:spacing w:before="0" w:beforeAutospacing="0" w:after="0" w:afterAutospacing="0"/>
+              <w:cnfStyle w:val="100000000000" w:firstRow="1" w:lastRow="0" w:firstColumn="0" w:lastColumn="0" w:oddVBand="0" w:evenVBand="0" w:oddHBand="0" w:evenHBand="0" w:firstRowFirstColumn="0" w:firstRowLastColumn="0" w:lastRowFirstColumn="0" w:lastRowLastColumn="0"/>
+              <w:rPr>
+                <w:rStyle w:val="apple-tab-span"/>
+                <w:color w:val="000000" w:themeColor="text1"/>
+                <w:sz w:val="22"/>
+                <w:szCs w:val="22"/>
+              </w:rPr>
+            </w:pPr>
+            <w:r>
+              <w:rPr>
+                <w:rStyle w:val="apple-tab-span"/>
+                <w:color w:val="000000" w:themeColor="text1"/>
+                <w:sz w:val="22"/>
+                <w:szCs w:val="22"/>
+              </w:rPr>
+              <w:t>RF</w:t>
+            </w:r>
+          </w:p>
+        </w:tc>
+        <w:tc>
+          <w:tcPr>
+            <w:tcW w:w="1742" w:type="dxa"/>
+          </w:tcPr>
+          <w:p>
+            <w:pPr>
+              <w:pStyle w:val="NormalWeb"/>
+              <w:spacing w:before="0" w:beforeAutospacing="0" w:after="0" w:afterAutospacing="0"/>
+              <w:cnfStyle w:val="100000000000" w:firstRow="1" w:lastRow="0" w:firstColumn="0" w:lastColumn="0" w:oddVBand="0" w:evenVBand="0" w:oddHBand="0" w:evenHBand="0" w:firstRowFirstColumn="0" w:firstRowLastColumn="0" w:lastRowFirstColumn="0" w:lastRowLastColumn="0"/>
+              <w:rPr>
+                <w:rStyle w:val="apple-tab-span"/>
+                <w:color w:val="000000" w:themeColor="text1"/>
+                <w:sz w:val="22"/>
+                <w:szCs w:val="22"/>
+              </w:rPr>
+            </w:pPr>
+            <w:r>
+              <w:rPr>
+                <w:rStyle w:val="apple-tab-span"/>
+                <w:color w:val="000000" w:themeColor="text1"/>
+                <w:sz w:val="22"/>
+                <w:szCs w:val="22"/>
+              </w:rPr>
+              <w:t>NB</w:t>
+            </w:r>
+          </w:p>
+        </w:tc>
+      </w:tr>
+      <w:tr>
+        <w:trPr>
+          <w:cnfStyle w:val="000000100000" w:firstRow="0" w:lastRow="0" w:firstColumn="0" w:lastColumn="0" w:oddVBand="0" w:evenVBand="0" w:oddHBand="1" w:evenHBand="0" w:firstRowFirstColumn="0" w:firstRowLastColumn="0" w:lastRowFirstColumn="0" w:lastRowLastColumn="0"/>
+        </w:trPr>
+        <w:tc>
+          <w:tcPr>
+            <w:cnfStyle w:val="001000000000" w:firstRow="0" w:lastRow="0" w:firstColumn="1" w:lastColumn="0" w:oddVBand="0" w:evenVBand="0" w:oddHBand="0" w:evenHBand="0" w:firstRowFirstColumn="0" w:firstRowLastColumn="0" w:lastRowFirstColumn="0" w:lastRowLastColumn="0"/>
+            <w:tcW w:w="2030" w:type="dxa"/>
+          </w:tcPr>
+          <w:p>
+            <w:pPr>
+              <w:pStyle w:val="NormalWeb"/>
+              <w:spacing w:before="0" w:beforeAutospacing="0" w:after="0" w:afterAutospacing="0"/>
+              <w:rPr>
+                <w:rStyle w:val="apple-tab-span"/>
+                <w:color w:val="000000" w:themeColor="text1"/>
+                <w:sz w:val="22"/>
+                <w:szCs w:val="22"/>
+              </w:rPr>
+            </w:pPr>
+            <w:r>
+              <w:rPr>
+                <w:rStyle w:val="apple-tab-span"/>
+                <w:color w:val="000000" w:themeColor="text1"/>
+                <w:sz w:val="22"/>
+                <w:szCs w:val="22"/>
+              </w:rPr>
+              <w:t>Full Dataset</w:t>
+            </w:r>
+          </w:p>
+        </w:tc>
+        <w:tc>
+          <w:tcPr>
+            <w:tcW w:w="1877" w:type="dxa"/>
+          </w:tcPr>
+          <w:p>
+            <w:pPr>
+              <w:pStyle w:val="NormalWeb"/>
+              <w:spacing w:before="0" w:beforeAutospacing="0" w:after="0" w:afterAutospacing="0"/>
+              <w:cnfStyle w:val="000000100000" w:firstRow="0" w:lastRow="0" w:firstColumn="0" w:lastColumn="0" w:oddVBand="0" w:evenVBand="0" w:oddHBand="1" w:evenHBand="0" w:firstRowFirstColumn="0" w:firstRowLastColumn="0" w:lastRowFirstColumn="0" w:lastRowLastColumn="0"/>
+              <w:rPr>
+                <w:rStyle w:val="apple-tab-span"/>
+                <w:color w:val="000000" w:themeColor="text1"/>
+                <w:sz w:val="22"/>
+                <w:szCs w:val="22"/>
+              </w:rPr>
+            </w:pPr>
+            <w:r>
+              <w:rPr>
+                <w:rStyle w:val="apple-tab-span"/>
+                <w:color w:val="000000" w:themeColor="text1"/>
+                <w:sz w:val="22"/>
+                <w:szCs w:val="22"/>
+              </w:rPr>
+              <w:t>65.7</w:t>
+            </w:r>
+          </w:p>
+        </w:tc>
+        <w:tc>
+          <w:tcPr>
+            <w:tcW w:w="1878" w:type="dxa"/>
+          </w:tcPr>
+          <w:p>
+            <w:pPr>
+              <w:pStyle w:val="NormalWeb"/>
+              <w:spacing w:before="0" w:beforeAutospacing="0" w:after="0" w:afterAutospacing="0"/>
+              <w:cnfStyle w:val="000000100000" w:firstRow="0" w:lastRow="0" w:firstColumn="0" w:lastColumn="0" w:oddVBand="0" w:evenVBand="0" w:oddHBand="1" w:evenHBand="0" w:firstRowFirstColumn="0" w:firstRowLastColumn="0" w:lastRowFirstColumn="0" w:lastRowLastColumn="0"/>
+              <w:rPr>
+                <w:rStyle w:val="apple-tab-span"/>
+                <w:color w:val="000000" w:themeColor="text1"/>
+                <w:sz w:val="22"/>
+                <w:szCs w:val="22"/>
+              </w:rPr>
+            </w:pPr>
+            <w:r>
+              <w:rPr>
+                <w:rStyle w:val="apple-tab-span"/>
+                <w:color w:val="000000" w:themeColor="text1"/>
+                <w:sz w:val="22"/>
+                <w:szCs w:val="22"/>
+              </w:rPr>
+              <w:t>55.2</w:t>
+            </w:r>
+          </w:p>
+        </w:tc>
+        <w:tc>
+          <w:tcPr>
+            <w:tcW w:w="1823" w:type="dxa"/>
+          </w:tcPr>
+          <w:p>
+            <w:pPr>
+              <w:pStyle w:val="NormalWeb"/>
+              <w:spacing w:before="0" w:beforeAutospacing="0" w:after="0" w:afterAutospacing="0"/>
+              <w:cnfStyle w:val="000000100000" w:firstRow="0" w:lastRow="0" w:firstColumn="0" w:lastColumn="0" w:oddVBand="0" w:evenVBand="0" w:oddHBand="1" w:evenHBand="0" w:firstRowFirstColumn="0" w:firstRowLastColumn="0" w:lastRowFirstColumn="0" w:lastRowLastColumn="0"/>
+              <w:rPr>
+                <w:rStyle w:val="apple-tab-span"/>
+                <w:color w:val="000000" w:themeColor="text1"/>
+                <w:sz w:val="22"/>
+                <w:szCs w:val="22"/>
+              </w:rPr>
+            </w:pPr>
+            <w:r>
+              <w:rPr>
+                <w:rStyle w:val="apple-tab-span"/>
+                <w:color w:val="000000" w:themeColor="text1"/>
+                <w:sz w:val="22"/>
+                <w:szCs w:val="22"/>
+              </w:rPr>
+              <w:t>59.7</w:t>
+            </w:r>
+          </w:p>
+        </w:tc>
+        <w:tc>
+          <w:tcPr>
+            <w:tcW w:w="1742" w:type="dxa"/>
+          </w:tcPr>
+          <w:p>
+            <w:pPr>
+              <w:pStyle w:val="NormalWeb"/>
+              <w:spacing w:before="0" w:beforeAutospacing="0" w:after="0" w:afterAutospacing="0"/>
+              <w:cnfStyle w:val="000000100000" w:firstRow="0" w:lastRow="0" w:firstColumn="0" w:lastColumn="0" w:oddVBand="0" w:evenVBand="0" w:oddHBand="1" w:evenHBand="0" w:firstRowFirstColumn="0" w:firstRowLastColumn="0" w:lastRowFirstColumn="0" w:lastRowLastColumn="0"/>
+              <w:rPr>
+                <w:rStyle w:val="apple-tab-span"/>
+                <w:color w:val="000000" w:themeColor="text1"/>
+                <w:sz w:val="22"/>
+                <w:szCs w:val="22"/>
+              </w:rPr>
+            </w:pPr>
+            <w:r>
+              <w:rPr>
+                <w:rStyle w:val="apple-tab-span"/>
+                <w:color w:val="000000" w:themeColor="text1"/>
+                <w:sz w:val="22"/>
+                <w:szCs w:val="22"/>
+              </w:rPr>
+              <w:t>70.9</w:t>
+            </w:r>
+          </w:p>
+        </w:tc>
+      </w:tr>
+      <w:tr>
+        <w:tc>
+          <w:tcPr>
+            <w:cnfStyle w:val="001000000000" w:firstRow="0" w:lastRow="0" w:firstColumn="1" w:lastColumn="0" w:oddVBand="0" w:evenVBand="0" w:oddHBand="0" w:evenHBand="0" w:firstRowFirstColumn="0" w:firstRowLastColumn="0" w:lastRowFirstColumn="0" w:lastRowLastColumn="0"/>
+            <w:tcW w:w="2030" w:type="dxa"/>
+          </w:tcPr>
+          <w:p>
+            <w:pPr>
+              <w:pStyle w:val="NormalWeb"/>
+              <w:spacing w:before="0" w:beforeAutospacing="0" w:after="0" w:afterAutospacing="0"/>
+              <w:rPr>
+                <w:rStyle w:val="apple-tab-span"/>
+                <w:color w:val="000000" w:themeColor="text1"/>
+                <w:sz w:val="22"/>
+                <w:szCs w:val="22"/>
+              </w:rPr>
+            </w:pPr>
+            <w:r>
+              <w:rPr>
+                <w:rStyle w:val="apple-tab-span"/>
+                <w:color w:val="000000" w:themeColor="text1"/>
+                <w:sz w:val="22"/>
+                <w:szCs w:val="22"/>
+              </w:rPr>
+              <w:t>Correlated Dataset</w:t>
+            </w:r>
+          </w:p>
+        </w:tc>
+        <w:tc>
+          <w:tcPr>
+            <w:tcW w:w="1877" w:type="dxa"/>
+          </w:tcPr>
+          <w:p>
+            <w:pPr>
+              <w:pStyle w:val="NormalWeb"/>
+              <w:spacing w:before="0" w:beforeAutospacing="0" w:after="0" w:afterAutospacing="0"/>
+              <w:cnfStyle w:val="000000000000" w:firstRow="0" w:lastRow="0" w:firstColumn="0" w:lastColumn="0" w:oddVBand="0" w:evenVBand="0" w:oddHBand="0" w:evenHBand="0" w:firstRowFirstColumn="0" w:firstRowLastColumn="0" w:lastRowFirstColumn="0" w:lastRowLastColumn="0"/>
+              <w:rPr>
+                <w:rStyle w:val="apple-tab-span"/>
+                <w:color w:val="000000" w:themeColor="text1"/>
+                <w:sz w:val="22"/>
+                <w:szCs w:val="22"/>
+              </w:rPr>
+            </w:pPr>
+            <w:r>
+              <w:rPr>
+                <w:rStyle w:val="apple-tab-span"/>
+                <w:color w:val="000000" w:themeColor="text1"/>
+                <w:sz w:val="22"/>
+                <w:szCs w:val="22"/>
+              </w:rPr>
+              <w:t>68.3</w:t>
+            </w:r>
+          </w:p>
+        </w:tc>
+        <w:tc>
+          <w:tcPr>
+            <w:tcW w:w="1878" w:type="dxa"/>
+          </w:tcPr>
+          <w:p>
+            <w:pPr>
+              <w:pStyle w:val="NormalWeb"/>
+              <w:spacing w:before="0" w:beforeAutospacing="0" w:after="0" w:afterAutospacing="0"/>
+              <w:cnfStyle w:val="000000000000" w:firstRow="0" w:lastRow="0" w:firstColumn="0" w:lastColumn="0" w:oddVBand="0" w:evenVBand="0" w:oddHBand="0" w:evenHBand="0" w:firstRowFirstColumn="0" w:firstRowLastColumn="0" w:lastRowFirstColumn="0" w:lastRowLastColumn="0"/>
+              <w:rPr>
+                <w:rStyle w:val="apple-tab-span"/>
+                <w:color w:val="000000" w:themeColor="text1"/>
+                <w:sz w:val="22"/>
+                <w:szCs w:val="22"/>
+              </w:rPr>
+            </w:pPr>
+            <w:r>
+              <w:rPr>
+                <w:rStyle w:val="apple-tab-span"/>
+                <w:color w:val="000000" w:themeColor="text1"/>
+                <w:sz w:val="22"/>
+                <w:szCs w:val="22"/>
+              </w:rPr>
+              <w:t>58.3</w:t>
+            </w:r>
+          </w:p>
+        </w:tc>
+        <w:tc>
+          <w:tcPr>
+            <w:tcW w:w="1823" w:type="dxa"/>
+          </w:tcPr>
+          <w:p>
+            <w:pPr>
+              <w:pStyle w:val="NormalWeb"/>
+              <w:spacing w:before="0" w:beforeAutospacing="0" w:after="0" w:afterAutospacing="0"/>
+              <w:cnfStyle w:val="000000000000" w:firstRow="0" w:lastRow="0" w:firstColumn="0" w:lastColumn="0" w:oddVBand="0" w:evenVBand="0" w:oddHBand="0" w:evenHBand="0" w:firstRowFirstColumn="0" w:firstRowLastColumn="0" w:lastRowFirstColumn="0" w:lastRowLastColumn="0"/>
+              <w:rPr>
+                <w:rStyle w:val="apple-tab-span"/>
+                <w:color w:val="000000" w:themeColor="text1"/>
+                <w:sz w:val="22"/>
+                <w:szCs w:val="22"/>
+              </w:rPr>
+            </w:pPr>
+            <w:r>
+              <w:rPr>
+                <w:rStyle w:val="apple-tab-span"/>
+                <w:color w:val="000000" w:themeColor="text1"/>
+                <w:sz w:val="22"/>
+                <w:szCs w:val="22"/>
+              </w:rPr>
+              <w:t>64.7</w:t>
+            </w:r>
+          </w:p>
+        </w:tc>
+        <w:tc>
+          <w:tcPr>
+            <w:tcW w:w="1742" w:type="dxa"/>
+          </w:tcPr>
+          <w:p>
+            <w:pPr>
+              <w:pStyle w:val="NormalWeb"/>
+              <w:spacing w:before="0" w:beforeAutospacing="0" w:after="0" w:afterAutospacing="0"/>
+              <w:cnfStyle w:val="000000000000" w:firstRow="0" w:lastRow="0" w:firstColumn="0" w:lastColumn="0" w:oddVBand="0" w:evenVBand="0" w:oddHBand="0" w:evenHBand="0" w:firstRowFirstColumn="0" w:firstRowLastColumn="0" w:lastRowFirstColumn="0" w:lastRowLastColumn="0"/>
+              <w:rPr>
+                <w:rStyle w:val="apple-tab-span"/>
+                <w:color w:val="000000" w:themeColor="text1"/>
+                <w:sz w:val="22"/>
+                <w:szCs w:val="22"/>
+              </w:rPr>
+            </w:pPr>
+            <w:r>
+              <w:rPr>
+                <w:rStyle w:val="apple-tab-span"/>
+                <w:color w:val="000000" w:themeColor="text1"/>
+                <w:sz w:val="22"/>
+                <w:szCs w:val="22"/>
+              </w:rPr>
+              <w:t>73.7</w:t>
+            </w:r>
+          </w:p>
+        </w:tc>
+      </w:tr>
+      <w:tr>
+        <w:trPr>
+          <w:cnfStyle w:val="000000100000" w:firstRow="0" w:lastRow="0" w:firstColumn="0" w:lastColumn="0" w:oddVBand="0" w:evenVBand="0" w:oddHBand="1" w:evenHBand="0" w:firstRowFirstColumn="0" w:firstRowLastColumn="0" w:lastRowFirstColumn="0" w:lastRowLastColumn="0"/>
+        </w:trPr>
+        <w:tc>
+          <w:tcPr>
+            <w:cnfStyle w:val="001000000000" w:firstRow="0" w:lastRow="0" w:firstColumn="1" w:lastColumn="0" w:oddVBand="0" w:evenVBand="0" w:oddHBand="0" w:evenHBand="0" w:firstRowFirstColumn="0" w:firstRowLastColumn="0" w:lastRowFirstColumn="0" w:lastRowLastColumn="0"/>
+            <w:tcW w:w="2030" w:type="dxa"/>
+          </w:tcPr>
+          <w:p>
+            <w:pPr>
+              <w:pStyle w:val="NormalWeb"/>
+              <w:spacing w:before="0" w:beforeAutospacing="0" w:after="0" w:afterAutospacing="0"/>
+              <w:rPr>
+                <w:rStyle w:val="apple-tab-span"/>
+                <w:color w:val="000000" w:themeColor="text1"/>
+                <w:sz w:val="22"/>
+                <w:szCs w:val="22"/>
+              </w:rPr>
+            </w:pPr>
+            <w:r>
+              <w:rPr>
+                <w:rStyle w:val="apple-tab-span"/>
+                <w:color w:val="000000" w:themeColor="text1"/>
+                <w:sz w:val="22"/>
+                <w:szCs w:val="22"/>
+              </w:rPr>
+              <w:t>Reduced Dataset</w:t>
+            </w:r>
+          </w:p>
+        </w:tc>
+        <w:tc>
+          <w:tcPr>
+            <w:tcW w:w="1877" w:type="dxa"/>
+          </w:tcPr>
+          <w:p>
+            <w:pPr>
+              <w:pStyle w:val="NormalWeb"/>
+              <w:spacing w:before="0" w:beforeAutospacing="0" w:after="0" w:afterAutospacing="0"/>
+              <w:cnfStyle w:val="000000100000" w:firstRow="0" w:lastRow="0" w:firstColumn="0" w:lastColumn="0" w:oddVBand="0" w:evenVBand="0" w:oddHBand="1" w:evenHBand="0" w:firstRowFirstColumn="0" w:firstRowLastColumn="0" w:lastRowFirstColumn="0" w:lastRowLastColumn="0"/>
+              <w:rPr>
+                <w:rStyle w:val="apple-tab-span"/>
+                <w:color w:val="000000" w:themeColor="text1"/>
+                <w:sz w:val="22"/>
+                <w:szCs w:val="22"/>
+              </w:rPr>
+            </w:pPr>
+            <w:r>
+              <w:rPr>
+                <w:rStyle w:val="apple-tab-span"/>
+                <w:color w:val="000000" w:themeColor="text1"/>
+                <w:sz w:val="22"/>
+                <w:szCs w:val="22"/>
+              </w:rPr>
+              <w:t>64.9</w:t>
+            </w:r>
+          </w:p>
+        </w:tc>
+        <w:tc>
+          <w:tcPr>
+            <w:tcW w:w="1878" w:type="dxa"/>
+          </w:tcPr>
+          <w:p>
+            <w:pPr>
+              <w:pStyle w:val="NormalWeb"/>
+              <w:spacing w:before="0" w:beforeAutospacing="0" w:after="0" w:afterAutospacing="0"/>
+              <w:cnfStyle w:val="000000100000" w:firstRow="0" w:lastRow="0" w:firstColumn="0" w:lastColumn="0" w:oddVBand="0" w:evenVBand="0" w:oddHBand="1" w:evenHBand="0" w:firstRowFirstColumn="0" w:firstRowLastColumn="0" w:lastRowFirstColumn="0" w:lastRowLastColumn="0"/>
+              <w:rPr>
+                <w:rStyle w:val="apple-tab-span"/>
+                <w:color w:val="000000" w:themeColor="text1"/>
+                <w:sz w:val="22"/>
+                <w:szCs w:val="22"/>
+              </w:rPr>
+            </w:pPr>
+            <w:r>
+              <w:rPr>
+                <w:rStyle w:val="apple-tab-span"/>
+                <w:color w:val="000000" w:themeColor="text1"/>
+                <w:sz w:val="22"/>
+                <w:szCs w:val="22"/>
+              </w:rPr>
+              <w:t>60.5</w:t>
+            </w:r>
+          </w:p>
+        </w:tc>
+        <w:tc>
+          <w:tcPr>
+            <w:tcW w:w="1823" w:type="dxa"/>
+          </w:tcPr>
+          <w:p>
+            <w:pPr>
+              <w:pStyle w:val="NormalWeb"/>
+              <w:spacing w:before="0" w:beforeAutospacing="0" w:after="0" w:afterAutospacing="0"/>
+              <w:cnfStyle w:val="000000100000" w:firstRow="0" w:lastRow="0" w:firstColumn="0" w:lastColumn="0" w:oddVBand="0" w:evenVBand="0" w:oddHBand="1" w:evenHBand="0" w:firstRowFirstColumn="0" w:firstRowLastColumn="0" w:lastRowFirstColumn="0" w:lastRowLastColumn="0"/>
+              <w:rPr>
+                <w:rStyle w:val="apple-tab-span"/>
+                <w:color w:val="000000" w:themeColor="text1"/>
+                <w:sz w:val="22"/>
+                <w:szCs w:val="22"/>
+              </w:rPr>
+            </w:pPr>
+            <w:r>
+              <w:rPr>
+                <w:rStyle w:val="apple-tab-span"/>
+                <w:color w:val="000000" w:themeColor="text1"/>
+                <w:sz w:val="22"/>
+                <w:szCs w:val="22"/>
+              </w:rPr>
+              <w:t>63.7</w:t>
+            </w:r>
+          </w:p>
+        </w:tc>
+        <w:tc>
+          <w:tcPr>
+            <w:tcW w:w="1742" w:type="dxa"/>
+          </w:tcPr>
+          <w:p>
+            <w:pPr>
+              <w:pStyle w:val="NormalWeb"/>
+              <w:spacing w:before="0" w:beforeAutospacing="0" w:after="0" w:afterAutospacing="0"/>
+              <w:cnfStyle w:val="000000100000" w:firstRow="0" w:lastRow="0" w:firstColumn="0" w:lastColumn="0" w:oddVBand="0" w:evenVBand="0" w:oddHBand="1" w:evenHBand="0" w:firstRowFirstColumn="0" w:firstRowLastColumn="0" w:lastRowFirstColumn="0" w:lastRowLastColumn="0"/>
+              <w:rPr>
+                <w:rStyle w:val="apple-tab-span"/>
+                <w:color w:val="000000" w:themeColor="text1"/>
+                <w:sz w:val="22"/>
+                <w:szCs w:val="22"/>
+              </w:rPr>
+            </w:pPr>
+            <w:r>
+              <w:rPr>
+                <w:rStyle w:val="apple-tab-span"/>
+                <w:color w:val="000000" w:themeColor="text1"/>
+                <w:sz w:val="22"/>
+                <w:szCs w:val="22"/>
+              </w:rPr>
+              <w:t>67.1</w:t>
+            </w:r>
+          </w:p>
+        </w:tc>
+      </w:tr>
+    </w:tbl>
+    <w:p>
+      <w:pPr>
+        <w:pStyle w:val="NormalWeb"/>
+        <w:spacing w:before="0" w:beforeAutospacing="0" w:after="0" w:afterAutospacing="0"/>
+        <w:rPr>
+          <w:rStyle w:val="apple-tab-span"/>
+          <w:color w:val="000000" w:themeColor="text1"/>
+          <w:sz w:val="22"/>
+          <w:szCs w:val="22"/>
+        </w:rPr>
+      </w:pPr>
+    </w:p>
+    <w:p>
+      <w:pPr>
+        <w:pStyle w:val="NormalWeb"/>
+        <w:spacing w:before="0" w:beforeAutospacing="0" w:after="0" w:afterAutospacing="0"/>
+        <w:rPr>
+          <w:rStyle w:val="apple-tab-span"/>
+          <w:color w:val="000000" w:themeColor="text1"/>
+          <w:sz w:val="22"/>
+          <w:szCs w:val="22"/>
+        </w:rPr>
+      </w:pPr>
+      <w:r>
+        <w:rPr>
+          <w:rStyle w:val="apple-tab-span"/>
+          <w:color w:val="000000" w:themeColor="text1"/>
+          <w:sz w:val="22"/>
+          <w:szCs w:val="22"/>
+        </w:rPr>
+        <w:t>Best F1 (macro)</w:t>
+      </w:r>
+    </w:p>
+    <w:tbl>
+      <w:tblPr>
+        <w:tblStyle w:val="PlainTable1"/>
+        <w:tblW w:w="0" w:type="auto"/>
+        <w:tblLook w:val="04A0" w:firstRow="1" w:lastRow="0" w:firstColumn="1" w:lastColumn="0" w:noHBand="0" w:noVBand="1"/>
+      </w:tblPr>
+      <w:tblGrid>
+        <w:gridCol w:w="2030"/>
+        <w:gridCol w:w="1877"/>
+        <w:gridCol w:w="1878"/>
+        <w:gridCol w:w="1823"/>
+        <w:gridCol w:w="1742"/>
+      </w:tblGrid>
+      <w:tr>
+        <w:trPr>
+          <w:cnfStyle w:val="100000000000" w:firstRow="1" w:lastRow="0" w:firstColumn="0" w:lastColumn="0" w:oddVBand="0" w:evenVBand="0" w:oddHBand="0" w:evenHBand="0" w:firstRowFirstColumn="0" w:firstRowLastColumn="0" w:lastRowFirstColumn="0" w:lastRowLastColumn="0"/>
+        </w:trPr>
+        <w:tc>
+          <w:tcPr>
+            <w:cnfStyle w:val="001000000000" w:firstRow="0" w:lastRow="0" w:firstColumn="1" w:lastColumn="0" w:oddVBand="0" w:evenVBand="0" w:oddHBand="0" w:evenHBand="0" w:firstRowFirstColumn="0" w:firstRowLastColumn="0" w:lastRowFirstColumn="0" w:lastRowLastColumn="0"/>
+            <w:tcW w:w="2030" w:type="dxa"/>
+          </w:tcPr>
+          <w:p>
+            <w:pPr>
+              <w:pStyle w:val="NormalWeb"/>
+              <w:spacing w:before="0" w:beforeAutospacing="0" w:after="0" w:afterAutospacing="0"/>
+              <w:rPr>
+                <w:rStyle w:val="apple-tab-span"/>
+                <w:color w:val="000000" w:themeColor="text1"/>
+                <w:sz w:val="22"/>
+                <w:szCs w:val="22"/>
+              </w:rPr>
+            </w:pPr>
+          </w:p>
+        </w:tc>
+        <w:tc>
+          <w:tcPr>
+            <w:tcW w:w="1877" w:type="dxa"/>
+          </w:tcPr>
+          <w:p>
+            <w:pPr>
+              <w:pStyle w:val="NormalWeb"/>
+              <w:spacing w:before="0" w:beforeAutospacing="0" w:after="0" w:afterAutospacing="0"/>
+              <w:cnfStyle w:val="100000000000" w:firstRow="1" w:lastRow="0" w:firstColumn="0" w:lastColumn="0" w:oddVBand="0" w:evenVBand="0" w:oddHBand="0" w:evenHBand="0" w:firstRowFirstColumn="0" w:firstRowLastColumn="0" w:lastRowFirstColumn="0" w:lastRowLastColumn="0"/>
+              <w:rPr>
+                <w:rStyle w:val="apple-tab-span"/>
+                <w:color w:val="000000" w:themeColor="text1"/>
+                <w:sz w:val="22"/>
+                <w:szCs w:val="22"/>
+              </w:rPr>
+            </w:pPr>
+            <w:r>
+              <w:rPr>
+                <w:rStyle w:val="apple-tab-span"/>
+                <w:color w:val="000000" w:themeColor="text1"/>
+                <w:sz w:val="22"/>
+                <w:szCs w:val="22"/>
+              </w:rPr>
+              <w:t>SVM</w:t>
+            </w:r>
+          </w:p>
+        </w:tc>
+        <w:tc>
+          <w:tcPr>
+            <w:tcW w:w="1878" w:type="dxa"/>
+          </w:tcPr>
+          <w:p>
+            <w:pPr>
+              <w:pStyle w:val="NormalWeb"/>
+              <w:spacing w:before="0" w:beforeAutospacing="0" w:after="0" w:afterAutospacing="0"/>
+              <w:cnfStyle w:val="100000000000" w:firstRow="1" w:lastRow="0" w:firstColumn="0" w:lastColumn="0" w:oddVBand="0" w:evenVBand="0" w:oddHBand="0" w:evenHBand="0" w:firstRowFirstColumn="0" w:firstRowLastColumn="0" w:lastRowFirstColumn="0" w:lastRowLastColumn="0"/>
+              <w:rPr>
+                <w:rStyle w:val="apple-tab-span"/>
+                <w:color w:val="000000" w:themeColor="text1"/>
+                <w:sz w:val="22"/>
+                <w:szCs w:val="22"/>
+              </w:rPr>
+            </w:pPr>
+            <w:r>
+              <w:rPr>
+                <w:rStyle w:val="apple-tab-span"/>
+                <w:color w:val="000000" w:themeColor="text1"/>
+                <w:sz w:val="22"/>
+                <w:szCs w:val="22"/>
+              </w:rPr>
+              <w:t>KNN</w:t>
+            </w:r>
+          </w:p>
+        </w:tc>
+        <w:tc>
+          <w:tcPr>
+            <w:tcW w:w="1823" w:type="dxa"/>
+          </w:tcPr>
+          <w:p>
+            <w:pPr>
+              <w:pStyle w:val="NormalWeb"/>
+              <w:spacing w:before="0" w:beforeAutospacing="0" w:after="0" w:afterAutospacing="0"/>
+              <w:cnfStyle w:val="100000000000" w:firstRow="1" w:lastRow="0" w:firstColumn="0" w:lastColumn="0" w:oddVBand="0" w:evenVBand="0" w:oddHBand="0" w:evenHBand="0" w:firstRowFirstColumn="0" w:firstRowLastColumn="0" w:lastRowFirstColumn="0" w:lastRowLastColumn="0"/>
+              <w:rPr>
+                <w:rStyle w:val="apple-tab-span"/>
+                <w:color w:val="000000" w:themeColor="text1"/>
+                <w:sz w:val="22"/>
+                <w:szCs w:val="22"/>
+              </w:rPr>
+            </w:pPr>
+            <w:r>
+              <w:rPr>
+                <w:rStyle w:val="apple-tab-span"/>
+                <w:color w:val="000000" w:themeColor="text1"/>
+                <w:sz w:val="22"/>
+                <w:szCs w:val="22"/>
+              </w:rPr>
+              <w:t>RF</w:t>
+            </w:r>
+          </w:p>
+        </w:tc>
+        <w:tc>
+          <w:tcPr>
+            <w:tcW w:w="1742" w:type="dxa"/>
+          </w:tcPr>
+          <w:p>
+            <w:pPr>
+              <w:pStyle w:val="NormalWeb"/>
+              <w:spacing w:before="0" w:beforeAutospacing="0" w:after="0" w:afterAutospacing="0"/>
+              <w:cnfStyle w:val="100000000000" w:firstRow="1" w:lastRow="0" w:firstColumn="0" w:lastColumn="0" w:oddVBand="0" w:evenVBand="0" w:oddHBand="0" w:evenHBand="0" w:firstRowFirstColumn="0" w:firstRowLastColumn="0" w:lastRowFirstColumn="0" w:lastRowLastColumn="0"/>
+              <w:rPr>
+                <w:rStyle w:val="apple-tab-span"/>
+                <w:color w:val="000000" w:themeColor="text1"/>
+                <w:sz w:val="22"/>
+                <w:szCs w:val="22"/>
+              </w:rPr>
+            </w:pPr>
+            <w:r>
+              <w:rPr>
+                <w:rStyle w:val="apple-tab-span"/>
+                <w:color w:val="000000" w:themeColor="text1"/>
+                <w:sz w:val="22"/>
+                <w:szCs w:val="22"/>
+              </w:rPr>
+              <w:t>NB</w:t>
+            </w:r>
+          </w:p>
+        </w:tc>
+      </w:tr>
+      <w:tr>
+        <w:trPr>
+          <w:cnfStyle w:val="000000100000" w:firstRow="0" w:lastRow="0" w:firstColumn="0" w:lastColumn="0" w:oddVBand="0" w:evenVBand="0" w:oddHBand="1" w:evenHBand="0" w:firstRowFirstColumn="0" w:firstRowLastColumn="0" w:lastRowFirstColumn="0" w:lastRowLastColumn="0"/>
+        </w:trPr>
+        <w:tc>
+          <w:tcPr>
+            <w:cnfStyle w:val="001000000000" w:firstRow="0" w:lastRow="0" w:firstColumn="1" w:lastColumn="0" w:oddVBand="0" w:evenVBand="0" w:oddHBand="0" w:evenHBand="0" w:firstRowFirstColumn="0" w:firstRowLastColumn="0" w:lastRowFirstColumn="0" w:lastRowLastColumn="0"/>
+            <w:tcW w:w="2030" w:type="dxa"/>
+          </w:tcPr>
+          <w:p>
+            <w:pPr>
+              <w:pStyle w:val="NormalWeb"/>
+              <w:spacing w:before="0" w:beforeAutospacing="0" w:after="0" w:afterAutospacing="0"/>
+              <w:rPr>
+                <w:rStyle w:val="apple-tab-span"/>
+                <w:color w:val="000000" w:themeColor="text1"/>
+                <w:sz w:val="22"/>
+                <w:szCs w:val="22"/>
+              </w:rPr>
+            </w:pPr>
+            <w:r>
+              <w:rPr>
+                <w:rStyle w:val="apple-tab-span"/>
+                <w:color w:val="000000" w:themeColor="text1"/>
+                <w:sz w:val="22"/>
+                <w:szCs w:val="22"/>
+              </w:rPr>
+              <w:t>Full Dataset</w:t>
+            </w:r>
+          </w:p>
+        </w:tc>
+        <w:tc>
+          <w:tcPr>
+            <w:tcW w:w="1877" w:type="dxa"/>
+          </w:tcPr>
+          <w:p>
+            <w:pPr>
+              <w:pStyle w:val="NormalWeb"/>
+              <w:spacing w:before="0" w:beforeAutospacing="0" w:after="0" w:afterAutospacing="0"/>
+              <w:cnfStyle w:val="000000100000" w:firstRow="0" w:lastRow="0" w:firstColumn="0" w:lastColumn="0" w:oddVBand="0" w:evenVBand="0" w:oddHBand="1" w:evenHBand="0" w:firstRowFirstColumn="0" w:firstRowLastColumn="0" w:lastRowFirstColumn="0" w:lastRowLastColumn="0"/>
+              <w:rPr>
+                <w:rStyle w:val="apple-tab-span"/>
+                <w:color w:val="000000" w:themeColor="text1"/>
+                <w:sz w:val="22"/>
+                <w:szCs w:val="22"/>
+              </w:rPr>
+            </w:pPr>
+            <w:r>
+              <w:rPr>
+                <w:rStyle w:val="apple-tab-span"/>
+                <w:color w:val="000000" w:themeColor="text1"/>
+                <w:sz w:val="22"/>
+                <w:szCs w:val="22"/>
+              </w:rPr>
+              <w:t>0.69</w:t>
+            </w:r>
+          </w:p>
+        </w:tc>
+        <w:tc>
+          <w:tcPr>
+            <w:tcW w:w="1878" w:type="dxa"/>
+          </w:tcPr>
+          <w:p>
+            <w:pPr>
+              <w:pStyle w:val="NormalWeb"/>
+              <w:spacing w:before="0" w:beforeAutospacing="0" w:after="0" w:afterAutospacing="0"/>
+              <w:cnfStyle w:val="000000100000" w:firstRow="0" w:lastRow="0" w:firstColumn="0" w:lastColumn="0" w:oddVBand="0" w:evenVBand="0" w:oddHBand="1" w:evenHBand="0" w:firstRowFirstColumn="0" w:firstRowLastColumn="0" w:lastRowFirstColumn="0" w:lastRowLastColumn="0"/>
+              <w:rPr>
+                <w:rStyle w:val="apple-tab-span"/>
+                <w:color w:val="000000" w:themeColor="text1"/>
+                <w:sz w:val="22"/>
+                <w:szCs w:val="22"/>
+              </w:rPr>
+            </w:pPr>
+            <w:r>
+              <w:rPr>
+                <w:rStyle w:val="apple-tab-span"/>
+                <w:color w:val="000000" w:themeColor="text1"/>
+                <w:sz w:val="22"/>
+                <w:szCs w:val="22"/>
+              </w:rPr>
+              <w:t>0.60</w:t>
+            </w:r>
+          </w:p>
+        </w:tc>
+        <w:tc>
+          <w:tcPr>
+            <w:tcW w:w="1823" w:type="dxa"/>
+          </w:tcPr>
+          <w:p>
+            <w:pPr>
+              <w:pStyle w:val="NormalWeb"/>
+              <w:spacing w:before="0" w:beforeAutospacing="0" w:after="0" w:afterAutospacing="0"/>
+              <w:cnfStyle w:val="000000100000" w:firstRow="0" w:lastRow="0" w:firstColumn="0" w:lastColumn="0" w:oddVBand="0" w:evenVBand="0" w:oddHBand="1" w:evenHBand="0" w:firstRowFirstColumn="0" w:firstRowLastColumn="0" w:lastRowFirstColumn="0" w:lastRowLastColumn="0"/>
+              <w:rPr>
+                <w:rStyle w:val="apple-tab-span"/>
+                <w:color w:val="000000" w:themeColor="text1"/>
+                <w:sz w:val="22"/>
+                <w:szCs w:val="22"/>
+              </w:rPr>
+            </w:pPr>
+            <w:r>
+              <w:rPr>
+                <w:rStyle w:val="apple-tab-span"/>
+                <w:color w:val="000000" w:themeColor="text1"/>
+                <w:sz w:val="22"/>
+                <w:szCs w:val="22"/>
+              </w:rPr>
+              <w:t>0.60</w:t>
+            </w:r>
+          </w:p>
+        </w:tc>
+        <w:tc>
+          <w:tcPr>
+            <w:tcW w:w="1742" w:type="dxa"/>
+          </w:tcPr>
+          <w:p>
+            <w:pPr>
+              <w:pStyle w:val="NormalWeb"/>
+              <w:spacing w:before="0" w:beforeAutospacing="0" w:after="0" w:afterAutospacing="0"/>
+              <w:cnfStyle w:val="000000100000" w:firstRow="0" w:lastRow="0" w:firstColumn="0" w:lastColumn="0" w:oddVBand="0" w:evenVBand="0" w:oddHBand="1" w:evenHBand="0" w:firstRowFirstColumn="0" w:firstRowLastColumn="0" w:lastRowFirstColumn="0" w:lastRowLastColumn="0"/>
+              <w:rPr>
+                <w:rStyle w:val="apple-tab-span"/>
+                <w:color w:val="000000" w:themeColor="text1"/>
+                <w:sz w:val="22"/>
+                <w:szCs w:val="22"/>
+              </w:rPr>
+            </w:pPr>
+            <w:r>
+              <w:rPr>
+                <w:rStyle w:val="apple-tab-span"/>
+                <w:color w:val="000000" w:themeColor="text1"/>
+                <w:sz w:val="22"/>
+                <w:szCs w:val="22"/>
+              </w:rPr>
+              <w:t>0.71</w:t>
+            </w:r>
+          </w:p>
+        </w:tc>
+      </w:tr>
+      <w:tr>
+        <w:tc>
+          <w:tcPr>
+            <w:cnfStyle w:val="001000000000" w:firstRow="0" w:lastRow="0" w:firstColumn="1" w:lastColumn="0" w:oddVBand="0" w:evenVBand="0" w:oddHBand="0" w:evenHBand="0" w:firstRowFirstColumn="0" w:firstRowLastColumn="0" w:lastRowFirstColumn="0" w:lastRowLastColumn="0"/>
+            <w:tcW w:w="2030" w:type="dxa"/>
+          </w:tcPr>
+          <w:p>
+            <w:pPr>
+              <w:pStyle w:val="NormalWeb"/>
+              <w:spacing w:before="0" w:beforeAutospacing="0" w:after="0" w:afterAutospacing="0"/>
+              <w:rPr>
+                <w:rStyle w:val="apple-tab-span"/>
+                <w:color w:val="000000" w:themeColor="text1"/>
+                <w:sz w:val="22"/>
+                <w:szCs w:val="22"/>
+              </w:rPr>
+            </w:pPr>
+            <w:r>
+              <w:rPr>
+                <w:rStyle w:val="apple-tab-span"/>
+                <w:color w:val="000000" w:themeColor="text1"/>
+                <w:sz w:val="22"/>
+                <w:szCs w:val="22"/>
+              </w:rPr>
+              <w:t>Correlated Dataset</w:t>
+            </w:r>
+          </w:p>
+        </w:tc>
+        <w:tc>
+          <w:tcPr>
+            <w:tcW w:w="1877" w:type="dxa"/>
+          </w:tcPr>
+          <w:p>
+            <w:pPr>
+              <w:pStyle w:val="NormalWeb"/>
+              <w:spacing w:before="0" w:beforeAutospacing="0" w:after="0" w:afterAutospacing="0"/>
+              <w:cnfStyle w:val="000000000000" w:firstRow="0" w:lastRow="0" w:firstColumn="0" w:lastColumn="0" w:oddVBand="0" w:evenVBand="0" w:oddHBand="0" w:evenHBand="0" w:firstRowFirstColumn="0" w:firstRowLastColumn="0" w:lastRowFirstColumn="0" w:lastRowLastColumn="0"/>
+              <w:rPr>
+                <w:rStyle w:val="apple-tab-span"/>
+                <w:color w:val="000000" w:themeColor="text1"/>
+                <w:sz w:val="22"/>
+                <w:szCs w:val="22"/>
+              </w:rPr>
+            </w:pPr>
+            <w:r>
+              <w:rPr>
+                <w:rStyle w:val="apple-tab-span"/>
+                <w:color w:val="000000" w:themeColor="text1"/>
+                <w:sz w:val="22"/>
+                <w:szCs w:val="22"/>
+              </w:rPr>
+              <w:t>0.72</w:t>
+            </w:r>
+          </w:p>
+        </w:tc>
+        <w:tc>
+          <w:tcPr>
+            <w:tcW w:w="1878" w:type="dxa"/>
+          </w:tcPr>
+          <w:p>
+            <w:pPr>
+              <w:pStyle w:val="NormalWeb"/>
+              <w:spacing w:before="0" w:beforeAutospacing="0" w:after="0" w:afterAutospacing="0"/>
+              <w:cnfStyle w:val="000000000000" w:firstRow="0" w:lastRow="0" w:firstColumn="0" w:lastColumn="0" w:oddVBand="0" w:evenVBand="0" w:oddHBand="0" w:evenHBand="0" w:firstRowFirstColumn="0" w:firstRowLastColumn="0" w:lastRowFirstColumn="0" w:lastRowLastColumn="0"/>
+              <w:rPr>
+                <w:rStyle w:val="apple-tab-span"/>
+                <w:color w:val="000000" w:themeColor="text1"/>
+                <w:sz w:val="22"/>
+                <w:szCs w:val="22"/>
+              </w:rPr>
+            </w:pPr>
+            <w:r>
+              <w:rPr>
+                <w:rStyle w:val="apple-tab-span"/>
+                <w:color w:val="000000" w:themeColor="text1"/>
+                <w:sz w:val="22"/>
+                <w:szCs w:val="22"/>
+              </w:rPr>
+              <w:t>0.63</w:t>
+            </w:r>
+          </w:p>
+        </w:tc>
+        <w:tc>
+          <w:tcPr>
+            <w:tcW w:w="1823" w:type="dxa"/>
+          </w:tcPr>
+          <w:p>
+            <w:pPr>
+              <w:pStyle w:val="NormalWeb"/>
+              <w:spacing w:before="0" w:beforeAutospacing="0" w:after="0" w:afterAutospacing="0"/>
+              <w:cnfStyle w:val="000000000000" w:firstRow="0" w:lastRow="0" w:firstColumn="0" w:lastColumn="0" w:oddVBand="0" w:evenVBand="0" w:oddHBand="0" w:evenHBand="0" w:firstRowFirstColumn="0" w:firstRowLastColumn="0" w:lastRowFirstColumn="0" w:lastRowLastColumn="0"/>
+              <w:rPr>
+                <w:rStyle w:val="apple-tab-span"/>
+                <w:color w:val="000000" w:themeColor="text1"/>
+                <w:sz w:val="22"/>
+                <w:szCs w:val="22"/>
+              </w:rPr>
+            </w:pPr>
+            <w:r>
+              <w:rPr>
+                <w:rStyle w:val="apple-tab-span"/>
+                <w:color w:val="000000" w:themeColor="text1"/>
+                <w:sz w:val="22"/>
+                <w:szCs w:val="22"/>
+              </w:rPr>
+              <w:t>0.64</w:t>
+            </w:r>
+          </w:p>
+        </w:tc>
+        <w:tc>
+          <w:tcPr>
+            <w:tcW w:w="1742" w:type="dxa"/>
+          </w:tcPr>
+          <w:p>
+            <w:pPr>
+              <w:pStyle w:val="NormalWeb"/>
+              <w:spacing w:before="0" w:beforeAutospacing="0" w:after="0" w:afterAutospacing="0"/>
+              <w:cnfStyle w:val="000000000000" w:firstRow="0" w:lastRow="0" w:firstColumn="0" w:lastColumn="0" w:oddVBand="0" w:evenVBand="0" w:oddHBand="0" w:evenHBand="0" w:firstRowFirstColumn="0" w:firstRowLastColumn="0" w:lastRowFirstColumn="0" w:lastRowLastColumn="0"/>
+              <w:rPr>
+                <w:rStyle w:val="apple-tab-span"/>
+                <w:color w:val="000000" w:themeColor="text1"/>
+                <w:sz w:val="22"/>
+                <w:szCs w:val="22"/>
+              </w:rPr>
+            </w:pPr>
+            <w:r>
+              <w:rPr>
+                <w:rStyle w:val="apple-tab-span"/>
+                <w:color w:val="000000" w:themeColor="text1"/>
+                <w:sz w:val="22"/>
+                <w:szCs w:val="22"/>
+              </w:rPr>
+              <w:t>0.74</w:t>
+            </w:r>
+          </w:p>
+        </w:tc>
+      </w:tr>
+      <w:tr>
+        <w:trPr>
+          <w:cnfStyle w:val="000000100000" w:firstRow="0" w:lastRow="0" w:firstColumn="0" w:lastColumn="0" w:oddVBand="0" w:evenVBand="0" w:oddHBand="1" w:evenHBand="0" w:firstRowFirstColumn="0" w:firstRowLastColumn="0" w:lastRowFirstColumn="0" w:lastRowLastColumn="0"/>
+        </w:trPr>
+        <w:tc>
+          <w:tcPr>
+            <w:cnfStyle w:val="001000000000" w:firstRow="0" w:lastRow="0" w:firstColumn="1" w:lastColumn="0" w:oddVBand="0" w:evenVBand="0" w:oddHBand="0" w:evenHBand="0" w:firstRowFirstColumn="0" w:firstRowLastColumn="0" w:lastRowFirstColumn="0" w:lastRowLastColumn="0"/>
+            <w:tcW w:w="2030" w:type="dxa"/>
+          </w:tcPr>
+          <w:p>
+            <w:pPr>
+              <w:pStyle w:val="NormalWeb"/>
+              <w:spacing w:before="0" w:beforeAutospacing="0" w:after="0" w:afterAutospacing="0"/>
+              <w:rPr>
+                <w:rStyle w:val="apple-tab-span"/>
+                <w:color w:val="000000" w:themeColor="text1"/>
+                <w:sz w:val="22"/>
+                <w:szCs w:val="22"/>
+              </w:rPr>
+            </w:pPr>
+            <w:r>
+              <w:rPr>
+                <w:rStyle w:val="apple-tab-span"/>
+                <w:color w:val="000000" w:themeColor="text1"/>
+                <w:sz w:val="22"/>
+                <w:szCs w:val="22"/>
+              </w:rPr>
+              <w:t>Reduced Dataset</w:t>
+            </w:r>
+          </w:p>
+        </w:tc>
+        <w:tc>
+          <w:tcPr>
+            <w:tcW w:w="1877" w:type="dxa"/>
+          </w:tcPr>
+          <w:p>
+            <w:pPr>
+              <w:pStyle w:val="NormalWeb"/>
+              <w:spacing w:before="0" w:beforeAutospacing="0" w:after="0" w:afterAutospacing="0"/>
+              <w:cnfStyle w:val="000000100000" w:firstRow="0" w:lastRow="0" w:firstColumn="0" w:lastColumn="0" w:oddVBand="0" w:evenVBand="0" w:oddHBand="1" w:evenHBand="0" w:firstRowFirstColumn="0" w:firstRowLastColumn="0" w:lastRowFirstColumn="0" w:lastRowLastColumn="0"/>
+              <w:rPr>
+                <w:rStyle w:val="apple-tab-span"/>
+                <w:color w:val="000000" w:themeColor="text1"/>
+                <w:sz w:val="22"/>
+                <w:szCs w:val="22"/>
+              </w:rPr>
+            </w:pPr>
+            <w:r>
+              <w:rPr>
+                <w:rStyle w:val="apple-tab-span"/>
+                <w:color w:val="000000" w:themeColor="text1"/>
+                <w:sz w:val="22"/>
+                <w:szCs w:val="22"/>
+              </w:rPr>
+              <w:t>0.70</w:t>
+            </w:r>
+          </w:p>
+        </w:tc>
+        <w:tc>
+          <w:tcPr>
+            <w:tcW w:w="1878" w:type="dxa"/>
+          </w:tcPr>
+          <w:p>
+            <w:pPr>
+              <w:pStyle w:val="NormalWeb"/>
+              <w:spacing w:before="0" w:beforeAutospacing="0" w:after="0" w:afterAutospacing="0"/>
+              <w:cnfStyle w:val="000000100000" w:firstRow="0" w:lastRow="0" w:firstColumn="0" w:lastColumn="0" w:oddVBand="0" w:evenVBand="0" w:oddHBand="1" w:evenHBand="0" w:firstRowFirstColumn="0" w:firstRowLastColumn="0" w:lastRowFirstColumn="0" w:lastRowLastColumn="0"/>
+              <w:rPr>
+                <w:rStyle w:val="apple-tab-span"/>
+                <w:color w:val="000000" w:themeColor="text1"/>
+                <w:sz w:val="22"/>
+                <w:szCs w:val="22"/>
+              </w:rPr>
+            </w:pPr>
+            <w:r>
+              <w:rPr>
+                <w:rStyle w:val="apple-tab-span"/>
+                <w:color w:val="000000" w:themeColor="text1"/>
+                <w:sz w:val="22"/>
+                <w:szCs w:val="22"/>
+              </w:rPr>
+              <w:t>0.64</w:t>
+            </w:r>
+          </w:p>
+        </w:tc>
+        <w:tc>
+          <w:tcPr>
+            <w:tcW w:w="1823" w:type="dxa"/>
+          </w:tcPr>
+          <w:p>
+            <w:pPr>
+              <w:pStyle w:val="NormalWeb"/>
+              <w:spacing w:before="0" w:beforeAutospacing="0" w:after="0" w:afterAutospacing="0"/>
+              <w:cnfStyle w:val="000000100000" w:firstRow="0" w:lastRow="0" w:firstColumn="0" w:lastColumn="0" w:oddVBand="0" w:evenVBand="0" w:oddHBand="1" w:evenHBand="0" w:firstRowFirstColumn="0" w:firstRowLastColumn="0" w:lastRowFirstColumn="0" w:lastRowLastColumn="0"/>
+              <w:rPr>
+                <w:rStyle w:val="apple-tab-span"/>
+                <w:color w:val="000000" w:themeColor="text1"/>
+                <w:sz w:val="22"/>
+                <w:szCs w:val="22"/>
+              </w:rPr>
+            </w:pPr>
+            <w:r>
+              <w:rPr>
+                <w:rStyle w:val="apple-tab-span"/>
+                <w:color w:val="000000" w:themeColor="text1"/>
+                <w:sz w:val="22"/>
+                <w:szCs w:val="22"/>
+              </w:rPr>
+              <w:t>0.65</w:t>
+            </w:r>
+          </w:p>
+        </w:tc>
+        <w:tc>
+          <w:tcPr>
+            <w:tcW w:w="1742" w:type="dxa"/>
+          </w:tcPr>
+          <w:p>
+            <w:pPr>
+              <w:pStyle w:val="NormalWeb"/>
+              <w:spacing w:before="0" w:beforeAutospacing="0" w:after="0" w:afterAutospacing="0"/>
+              <w:cnfStyle w:val="000000100000" w:firstRow="0" w:lastRow="0" w:firstColumn="0" w:lastColumn="0" w:oddVBand="0" w:evenVBand="0" w:oddHBand="1" w:evenHBand="0" w:firstRowFirstColumn="0" w:firstRowLastColumn="0" w:lastRowFirstColumn="0" w:lastRowLastColumn="0"/>
+              <w:rPr>
+                <w:rStyle w:val="apple-tab-span"/>
+                <w:color w:val="000000" w:themeColor="text1"/>
+                <w:sz w:val="22"/>
+                <w:szCs w:val="22"/>
+              </w:rPr>
+            </w:pPr>
+            <w:r>
+              <w:rPr>
+                <w:rStyle w:val="apple-tab-span"/>
+                <w:color w:val="000000" w:themeColor="text1"/>
+                <w:sz w:val="22"/>
+                <w:szCs w:val="22"/>
+              </w:rPr>
+              <w:t>0.67</w:t>
+            </w:r>
+            <w:bookmarkStart w:id="0" w:name="_GoBack"/>
+            <w:bookmarkEnd w:id="0"/>
+          </w:p>
+        </w:tc>
+      </w:tr>
+    </w:tbl>
+    <w:p>
+      <w:pPr>
+        <w:pStyle w:val="NormalWeb"/>
+        <w:spacing w:before="0" w:beforeAutospacing="0" w:after="0" w:afterAutospacing="0"/>
+        <w:rPr>
+          <w:b/>
           <w:color w:val="000000" w:themeColor="text1"/>
           <w:sz w:val="22"/>
           <w:szCs w:val="22"/>
@@ -2888,113 +4816,13 @@
       <w:pPr>
         <w:pStyle w:val="Heading1"/>
         <w:rPr>
-          <w:rStyle w:val="apple-tab-span"/>
-          <w:color w:val="000000" w:themeColor="text1"/>
-        </w:rPr>
-      </w:pPr>
-      <w:r>
-        <w:rPr>
-          <w:color w:val="000000" w:themeColor="text1"/>
-        </w:rPr>
-        <w:t>Results</w:t>
-      </w:r>
-    </w:p>
-    <w:p>
-      <w:pPr>
-        <w:pStyle w:val="NormalWeb"/>
-        <w:spacing w:before="0" w:beforeAutospacing="0" w:after="0" w:afterAutospacing="0"/>
-        <w:rPr>
-          <w:rStyle w:val="apple-tab-span"/>
-          <w:color w:val="FF0000"/>
-          <w:sz w:val="22"/>
-          <w:szCs w:val="22"/>
-        </w:rPr>
-      </w:pPr>
-      <w:r>
-        <w:rPr>
-          <w:rStyle w:val="apple-tab-span"/>
-          <w:color w:val="FF0000"/>
-          <w:sz w:val="22"/>
-          <w:szCs w:val="22"/>
-        </w:rPr>
-        <w:t xml:space="preserve">What </w:t>
-      </w:r>
-      <w:r>
-        <w:rPr>
-          <w:rStyle w:val="apple-tab-span"/>
-          <w:color w:val="FF0000"/>
-          <w:sz w:val="22"/>
-          <w:szCs w:val="22"/>
-        </w:rPr>
-        <w:t>were</w:t>
-      </w:r>
-      <w:r>
-        <w:rPr>
-          <w:rStyle w:val="apple-tab-span"/>
-          <w:color w:val="FF0000"/>
-          <w:sz w:val="22"/>
-          <w:szCs w:val="22"/>
-        </w:rPr>
-        <w:t xml:space="preserve"> your results?</w:t>
-      </w:r>
-    </w:p>
-    <w:p>
-      <w:pPr>
-        <w:pStyle w:val="NormalWeb"/>
-        <w:spacing w:before="0" w:beforeAutospacing="0" w:after="0" w:afterAutospacing="0"/>
-        <w:rPr>
-          <w:rStyle w:val="apple-tab-span"/>
-          <w:color w:val="000000" w:themeColor="text1"/>
-          <w:sz w:val="22"/>
-          <w:szCs w:val="22"/>
-        </w:rPr>
-      </w:pPr>
-    </w:p>
-    <w:p>
-      <w:pPr>
-        <w:pStyle w:val="NormalWeb"/>
-        <w:spacing w:before="0" w:beforeAutospacing="0" w:after="0" w:afterAutospacing="0"/>
-        <w:rPr>
-          <w:rStyle w:val="apple-tab-span"/>
-          <w:color w:val="000000" w:themeColor="text1"/>
-          <w:sz w:val="22"/>
-          <w:szCs w:val="22"/>
-        </w:rPr>
-      </w:pPr>
-      <w:r>
-        <w:rPr>
-          <w:rStyle w:val="apple-tab-span"/>
-          <w:color w:val="000000" w:themeColor="text1"/>
-          <w:sz w:val="22"/>
-          <w:szCs w:val="22"/>
-        </w:rPr>
-        <w:t>aa</w:t>
-      </w:r>
-    </w:p>
-    <w:p>
-      <w:pPr>
-        <w:pStyle w:val="NormalWeb"/>
-        <w:spacing w:before="0" w:beforeAutospacing="0" w:after="0" w:afterAutospacing="0"/>
-        <w:rPr>
-          <w:b/>
-          <w:color w:val="000000" w:themeColor="text1"/>
-          <w:sz w:val="22"/>
-          <w:szCs w:val="22"/>
-        </w:rPr>
-      </w:pPr>
-    </w:p>
-    <w:p>
-      <w:pPr>
-        <w:pStyle w:val="Heading1"/>
-        <w:rPr>
-          <w:color w:val="000000" w:themeColor="text1"/>
-        </w:rPr>
-      </w:pPr>
-      <w:r>
-        <w:rPr>
-          <w:color w:val="000000" w:themeColor="text1"/>
-        </w:rPr>
-        <w:lastRenderedPageBreak/>
+          <w:color w:val="000000" w:themeColor="text1"/>
+        </w:rPr>
+      </w:pPr>
+      <w:r>
+        <w:rPr>
+          <w:color w:val="000000" w:themeColor="text1"/>
+        </w:rPr>
         <w:t>Next Steps</w:t>
       </w:r>
       <w:r>
@@ -3177,17 +5005,7 @@
           <w:sz w:val="22"/>
           <w:szCs w:val="22"/>
         </w:rPr>
-        <w:t>nagging injuries a player might suffer from that temporarily driv</w:t>
-      </w:r>
-      <w:bookmarkStart w:id="0" w:name="_GoBack"/>
-      <w:bookmarkEnd w:id="0"/>
-      <w:r>
-        <w:rPr>
-          <w:color w:val="000000" w:themeColor="text1"/>
-          <w:sz w:val="22"/>
-          <w:szCs w:val="22"/>
-        </w:rPr>
-        <w:t xml:space="preserve">es his stats down.  One solution to this might be to take the average stats over available years in the last three years, therein giving a more stable perspective on the player while not discounting players drafted in the three-year timespan.  </w:t>
+        <w:t xml:space="preserve">nagging injuries a player might suffer from that temporarily drives his stats down.  One solution to this might be to take the average stats over available years in the last three years, therein giving a more stable perspective on the player while not discounting players drafted in the three-year timespan.  </w:t>
       </w:r>
       <w:r>
         <w:rPr>
@@ -3307,6 +5125,29 @@
           <w:color w:val="000000" w:themeColor="text1"/>
         </w:rPr>
       </w:pPr>
+      <w:r>
+        <w:rPr>
+          <w:rFonts w:ascii="Times New Roman" w:hAnsi="Times New Roman" w:cs="Times New Roman"/>
+          <w:color w:val="000000" w:themeColor="text1"/>
+        </w:rPr>
+        <w:t xml:space="preserve">Maybe also include the deviation from team statistics. How well does a player perform compared to all of his teammates that </w:t>
+      </w:r>
+      <w:proofErr w:type="gramStart"/>
+      <w:r>
+        <w:rPr>
+          <w:rFonts w:ascii="Times New Roman" w:hAnsi="Times New Roman" w:cs="Times New Roman"/>
+          <w:color w:val="000000" w:themeColor="text1"/>
+        </w:rPr>
+        <w:t>year.</w:t>
+      </w:r>
+      <w:proofErr w:type="gramEnd"/>
+      <w:r>
+        <w:rPr>
+          <w:rFonts w:ascii="Times New Roman" w:hAnsi="Times New Roman" w:cs="Times New Roman"/>
+          <w:color w:val="000000" w:themeColor="text1"/>
+        </w:rPr>
+        <w:t xml:space="preserve"> It is easier to have a lot of points if one is playing on a good team.</w:t>
+      </w:r>
     </w:p>
     <w:sectPr>
       <w:pgSz w:w="12240" w:h="15840"/>
@@ -3441,6 +5282,7 @@
     <w:lsdException w:name="HTML Sample" w:semiHidden="1" w:unhideWhenUsed="1"/>
     <w:lsdException w:name="HTML Typewriter" w:semiHidden="1" w:unhideWhenUsed="1"/>
     <w:lsdException w:name="HTML Variable" w:semiHidden="1" w:unhideWhenUsed="1"/>
+    <w:lsdException w:name="Normal Table" w:semiHidden="1" w:unhideWhenUsed="1"/>
     <w:lsdException w:name="annotation subject" w:semiHidden="1" w:unhideWhenUsed="1"/>
     <w:lsdException w:name="No List" w:semiHidden="1" w:unhideWhenUsed="1"/>
     <w:lsdException w:name="Outline List 1" w:semiHidden="1" w:unhideWhenUsed="1"/>
@@ -3487,8 +5329,10 @@
     <w:lsdException w:name="Table Subtle 2" w:semiHidden="1" w:unhideWhenUsed="1"/>
     <w:lsdException w:name="Table Web 1" w:semiHidden="1" w:unhideWhenUsed="1"/>
     <w:lsdException w:name="Table Web 2" w:semiHidden="1" w:unhideWhenUsed="1"/>
+    <w:lsdException w:name="Table Web 3" w:semiHidden="1" w:unhideWhenUsed="1"/>
     <w:lsdException w:name="Balloon Text" w:semiHidden="1" w:unhideWhenUsed="1"/>
     <w:lsdException w:name="Table Grid" w:uiPriority="39"/>
+    <w:lsdException w:name="Table Theme" w:semiHidden="1" w:unhideWhenUsed="1"/>
     <w:lsdException w:name="Placeholder Text" w:semiHidden="1"/>
     <w:lsdException w:name="No Spacing" w:uiPriority="1" w:qFormat="1"/>
     <w:lsdException w:name="Light Shading" w:uiPriority="60"/>
@@ -3899,6 +5743,107 @@
       <w:szCs w:val="24"/>
     </w:rPr>
   </w:style>
+  <w:style w:type="table" w:styleId="TableGrid">
+    <w:name w:val="Table Grid"/>
+    <w:basedOn w:val="TableNormal"/>
+    <w:uiPriority w:val="39"/>
+    <w:rsid w:val="006E77D4"/>
+    <w:pPr>
+      <w:spacing w:after="0" w:line="240" w:lineRule="auto"/>
+    </w:pPr>
+    <w:tblPr>
+      <w:tblBorders>
+        <w:top w:val="single" w:sz="4" w:space="0" w:color="auto"/>
+        <w:left w:val="single" w:sz="4" w:space="0" w:color="auto"/>
+        <w:bottom w:val="single" w:sz="4" w:space="0" w:color="auto"/>
+        <w:right w:val="single" w:sz="4" w:space="0" w:color="auto"/>
+        <w:insideH w:val="single" w:sz="4" w:space="0" w:color="auto"/>
+        <w:insideV w:val="single" w:sz="4" w:space="0" w:color="auto"/>
+      </w:tblBorders>
+    </w:tblPr>
+  </w:style>
+  <w:style w:type="table" w:styleId="PlainTable1">
+    <w:name w:val="Plain Table 1"/>
+    <w:basedOn w:val="TableNormal"/>
+    <w:uiPriority w:val="41"/>
+    <w:rsid w:val="006E77D4"/>
+    <w:pPr>
+      <w:spacing w:after="0" w:line="240" w:lineRule="auto"/>
+    </w:pPr>
+    <w:tblPr>
+      <w:tblStyleRowBandSize w:val="1"/>
+      <w:tblStyleColBandSize w:val="1"/>
+      <w:tblBorders>
+        <w:top w:val="single" w:sz="4" w:space="0" w:color="BFBFBF" w:themeColor="background1" w:themeShade="BF"/>
+        <w:left w:val="single" w:sz="4" w:space="0" w:color="BFBFBF" w:themeColor="background1" w:themeShade="BF"/>
+        <w:bottom w:val="single" w:sz="4" w:space="0" w:color="BFBFBF" w:themeColor="background1" w:themeShade="BF"/>
+        <w:right w:val="single" w:sz="4" w:space="0" w:color="BFBFBF" w:themeColor="background1" w:themeShade="BF"/>
+        <w:insideH w:val="single" w:sz="4" w:space="0" w:color="BFBFBF" w:themeColor="background1" w:themeShade="BF"/>
+        <w:insideV w:val="single" w:sz="4" w:space="0" w:color="BFBFBF" w:themeColor="background1" w:themeShade="BF"/>
+      </w:tblBorders>
+    </w:tblPr>
+    <w:tblStylePr w:type="firstRow">
+      <w:rPr>
+        <w:b/>
+        <w:bCs/>
+      </w:rPr>
+    </w:tblStylePr>
+    <w:tblStylePr w:type="lastRow">
+      <w:rPr>
+        <w:b/>
+        <w:bCs/>
+      </w:rPr>
+      <w:tblPr/>
+      <w:tcPr>
+        <w:tcBorders>
+          <w:top w:val="double" w:sz="4" w:space="0" w:color="BFBFBF" w:themeColor="background1" w:themeShade="BF"/>
+        </w:tcBorders>
+      </w:tcPr>
+    </w:tblStylePr>
+    <w:tblStylePr w:type="firstCol">
+      <w:rPr>
+        <w:b/>
+        <w:bCs/>
+      </w:rPr>
+    </w:tblStylePr>
+    <w:tblStylePr w:type="lastCol">
+      <w:rPr>
+        <w:b/>
+        <w:bCs/>
+      </w:rPr>
+    </w:tblStylePr>
+    <w:tblStylePr w:type="band1Vert">
+      <w:tblPr/>
+      <w:tcPr>
+        <w:shd w:val="clear" w:color="auto" w:fill="F2F2F2" w:themeFill="background1" w:themeFillShade="F2"/>
+      </w:tcPr>
+    </w:tblStylePr>
+    <w:tblStylePr w:type="band1Horz">
+      <w:tblPr/>
+      <w:tcPr>
+        <w:shd w:val="clear" w:color="auto" w:fill="F2F2F2" w:themeFill="background1" w:themeFillShade="F2"/>
+      </w:tcPr>
+    </w:tblStylePr>
+  </w:style>
+  <w:style w:type="table" w:styleId="TableGridLight">
+    <w:name w:val="Grid Table Light"/>
+    <w:basedOn w:val="TableNormal"/>
+    <w:uiPriority w:val="40"/>
+    <w:rsid w:val="006E77D4"/>
+    <w:pPr>
+      <w:spacing w:after="0" w:line="240" w:lineRule="auto"/>
+    </w:pPr>
+    <w:tblPr>
+      <w:tblBorders>
+        <w:top w:val="single" w:sz="4" w:space="0" w:color="BFBFBF" w:themeColor="background1" w:themeShade="BF"/>
+        <w:left w:val="single" w:sz="4" w:space="0" w:color="BFBFBF" w:themeColor="background1" w:themeShade="BF"/>
+        <w:bottom w:val="single" w:sz="4" w:space="0" w:color="BFBFBF" w:themeColor="background1" w:themeShade="BF"/>
+        <w:right w:val="single" w:sz="4" w:space="0" w:color="BFBFBF" w:themeColor="background1" w:themeShade="BF"/>
+        <w:insideH w:val="single" w:sz="4" w:space="0" w:color="BFBFBF" w:themeColor="background1" w:themeShade="BF"/>
+        <w:insideV w:val="single" w:sz="4" w:space="0" w:color="BFBFBF" w:themeColor="background1" w:themeShade="BF"/>
+      </w:tblBorders>
+    </w:tblPr>
+  </w:style>
 </w:styles>
 </file>
 

</xml_diff>